<commit_message>
Almost ended course project report
</commit_message>
<xml_diff>
--- a/docs/reports/cpreport.docx
+++ b/docs/reports/cpreport.docx
@@ -58,11 +58,11 @@
                   <wp:effectExtent l="0" t="0" r="0" b="0"/>
                   <wp:wrapTight wrapText="bothSides">
                     <wp:wrapPolygon edited="0">
-                      <wp:start x="-218" y="0"/>
-                      <wp:lineTo x="-218" y="21239"/>
-                      <wp:lineTo x="21484" y="21239"/>
-                      <wp:lineTo x="21484" y="0"/>
-                      <wp:lineTo x="-218" y="0"/>
+                      <wp:start x="-206" y="0"/>
+                      <wp:lineTo x="-206" y="21218"/>
+                      <wp:lineTo x="21460" y="21218"/>
+                      <wp:lineTo x="21460" y="0"/>
+                      <wp:lineTo x="-206" y="0"/>
                     </wp:wrapPolygon>
                   </wp:wrapTight>
                   <wp:docPr id="1" name="Image1" descr=""/>
@@ -755,7 +755,7 @@
           <w:u w:val="single"/>
           <w:lang w:val="ru-RU" w:bidi="hi-IN"/>
         </w:rPr>
-        <w:t xml:space="preserve">            МГТУ им. Н. Э. Баумана, кафедра ИУ7                    </w:t>
+        <w:t xml:space="preserve">                   МГТУ им. Н. Э. Баумана                                     </w:t>
       </w:r>
     </w:p>
     <w:p>
@@ -3274,7 +3274,39 @@
           <w:szCs w:val="28"/>
           <w:lang w:val="ru-RU" w:bidi="hi-IN"/>
         </w:rPr>
-        <w:t>Источник света представляет собой материальную точку, испускающую лучи света во все стороны. Данный объект хранит в себе информацию о координатах положения в пространстве источника света, интенсивности и цвете в формате RGB.</w:t>
+        <w:t xml:space="preserve">Источник света представляет собой материальную точку, </w:t>
+      </w:r>
+      <w:r>
+        <w:rPr>
+          <w:sz w:val="28"/>
+          <w:szCs w:val="28"/>
+          <w:lang w:val="ru-RU" w:bidi="hi-IN"/>
+        </w:rPr>
+        <w:t xml:space="preserve">которая </w:t>
+      </w:r>
+      <w:r>
+        <w:rPr>
+          <w:sz w:val="28"/>
+          <w:szCs w:val="28"/>
+          <w:lang w:val="ru-RU" w:bidi="hi-IN"/>
+        </w:rPr>
+        <w:t>испуска</w:t>
+      </w:r>
+      <w:r>
+        <w:rPr>
+          <w:sz w:val="28"/>
+          <w:szCs w:val="28"/>
+          <w:lang w:val="ru-RU" w:bidi="hi-IN"/>
+        </w:rPr>
+        <w:t>ет</w:t>
+      </w:r>
+      <w:r>
+        <w:rPr>
+          <w:sz w:val="28"/>
+          <w:szCs w:val="28"/>
+          <w:lang w:val="ru-RU" w:bidi="hi-IN"/>
+        </w:rPr>
+        <w:t xml:space="preserve"> лучи света во все стороны. Данный объект хранит в себе информацию о координатах положения в пространстве источника света, интенсивности и цвете в формате RGB.</w:t>
       </w:r>
     </w:p>
     <w:p>
@@ -3539,7 +3571,23 @@
           <w:szCs w:val="28"/>
           <w:lang w:val="ru-RU" w:bidi="hi-IN"/>
         </w:rPr>
-        <w:t>Поверхностная модель предполагает хранение информации не только о врешинах и ребрах объекта, но и о его поверхности. Поверхность может быть описана как аналитически, так и с помощью задания участков поверхности как поверхностей того или иного рода. Недостатком данной модели является невозможность определения, с какой стороны поверхности находится материал объекта.</w:t>
+        <w:t>Поверхностная модель предполагает хранение информации не только о ве</w:t>
+      </w:r>
+      <w:r>
+        <w:rPr>
+          <w:sz w:val="28"/>
+          <w:szCs w:val="28"/>
+          <w:lang w:val="ru-RU" w:bidi="hi-IN"/>
+        </w:rPr>
+        <w:t>р</w:t>
+      </w:r>
+      <w:r>
+        <w:rPr>
+          <w:sz w:val="28"/>
+          <w:szCs w:val="28"/>
+          <w:lang w:val="ru-RU" w:bidi="hi-IN"/>
+        </w:rPr>
+        <w:t>шинах и ребрах объекта, но и о его поверхности. Поверхность может быть описана как аналитически, так и с помощью задания участков поверхности как поверхностей того или иного рода. Недостатком данной модели является невозможность определения, с какой стороны поверхности находится материал объекта.</w:t>
       </w:r>
     </w:p>
     <w:p>
@@ -3778,7 +3826,27 @@
           <w:szCs w:val="28"/>
           <w:lang w:val="ru-RU" w:bidi="hi-IN"/>
         </w:rPr>
-        <w:t>Базовую информацию дает список вершин, но многоугольники описываются ссылками на список ребер, в котором каждое из них упоминается только один раз. В свою очередь, ребра представляются в виде пары граничных вершин и перечня смежных многоугольников, число которых не превшает двух.</w:t>
+        <w:t>Базовую информацию дает список вершин, но многоугольники описываются ссылками на список ребер, в котором каждое из них упоминается только один раз. В свою очередь, ребра представляются в виде пары граничных вершин и перечня смежных многоугольников, число которых не прев</w:t>
+      </w:r>
+      <w:r>
+        <w:rPr>
+          <w:i w:val="false"/>
+          <w:iCs w:val="false"/>
+          <w:sz w:val="28"/>
+          <w:szCs w:val="28"/>
+          <w:lang w:val="ru-RU" w:bidi="hi-IN"/>
+        </w:rPr>
+        <w:t>ы</w:t>
+      </w:r>
+      <w:r>
+        <w:rPr>
+          <w:i w:val="false"/>
+          <w:iCs w:val="false"/>
+          <w:sz w:val="28"/>
+          <w:szCs w:val="28"/>
+          <w:lang w:val="ru-RU" w:bidi="hi-IN"/>
+        </w:rPr>
+        <w:t>шает двух.</w:t>
       </w:r>
     </w:p>
     <w:p>
@@ -4283,7 +4351,35 @@
           <w:vertAlign w:val="baseline"/>
           <w:lang w:val="ru-RU" w:bidi="hi-IN"/>
         </w:rPr>
-        <w:t xml:space="preserve"> – жесткость пружины, соединящий массы i и j; </w:t>
+        <w:t xml:space="preserve"> – жесткость пружины, соединя</w:t>
+      </w:r>
+      <w:r>
+        <w:rPr>
+          <w:i w:val="false"/>
+          <w:iCs w:val="false"/>
+          <w:position w:val="0"/>
+          <w:sz w:val="28"/>
+          <w:sz w:val="28"/>
+          <w:szCs w:val="28"/>
+          <w:shd w:fill="auto" w:val="clear"/>
+          <w:vertAlign w:val="baseline"/>
+          <w:lang w:val="ru-RU" w:bidi="hi-IN"/>
+        </w:rPr>
+        <w:t>ю</w:t>
+      </w:r>
+      <w:r>
+        <w:rPr>
+          <w:i w:val="false"/>
+          <w:iCs w:val="false"/>
+          <w:position w:val="0"/>
+          <w:sz w:val="28"/>
+          <w:sz w:val="28"/>
+          <w:szCs w:val="28"/>
+          <w:shd w:fill="auto" w:val="clear"/>
+          <w:vertAlign w:val="baseline"/>
+          <w:lang w:val="ru-RU" w:bidi="hi-IN"/>
+        </w:rPr>
+        <w:t xml:space="preserve">щий массы i и j; </w:t>
       </w:r>
       <w:r>
         <w:rPr/>
@@ -4751,7 +4847,35 @@
           <w:vertAlign w:val="baseline"/>
           <w:lang w:val="ru-RU" w:bidi="hi-IN"/>
         </w:rPr>
-        <w:t>- векторы скоростей масс i и j соответсвенно. Однако данная формула неудобна для использования, так как гасит вращение твердого тела. Поэтому предпочтительнее применять немного измененное выражение:</w:t>
+        <w:t>- векторы скоростей масс i и j соответс</w:t>
+      </w:r>
+      <w:r>
+        <w:rPr>
+          <w:i w:val="false"/>
+          <w:iCs w:val="false"/>
+          <w:position w:val="0"/>
+          <w:sz w:val="28"/>
+          <w:sz w:val="28"/>
+          <w:szCs w:val="28"/>
+          <w:shd w:fill="auto" w:val="clear"/>
+          <w:vertAlign w:val="baseline"/>
+          <w:lang w:val="ru-RU" w:bidi="hi-IN"/>
+        </w:rPr>
+        <w:t>т</w:t>
+      </w:r>
+      <w:r>
+        <w:rPr>
+          <w:i w:val="false"/>
+          <w:iCs w:val="false"/>
+          <w:position w:val="0"/>
+          <w:sz w:val="28"/>
+          <w:sz w:val="28"/>
+          <w:szCs w:val="28"/>
+          <w:shd w:fill="auto" w:val="clear"/>
+          <w:vertAlign w:val="baseline"/>
+          <w:lang w:val="ru-RU" w:bidi="hi-IN"/>
+        </w:rPr>
+        <w:t>венно. Однако данная формула неудобна для использования, так как гасит вращение твердого тела. Поэтому предпочтительнее применять немного измененное выражение:</w:t>
       </w:r>
     </w:p>
     <w:p>
@@ -5182,11 +5306,38 @@
     </w:p>
     <w:p>
       <w:pPr>
-        <w:pStyle w:val="TextBody"/>
-        <w:widowControl/>
-        <w:suppressAutoHyphens w:val="true"/>
-        <w:bidi w:val="0"/>
-        <w:spacing w:lineRule="auto" w:line="360" w:before="120" w:after="120"/>
+        <w:pStyle w:val="Heading2"/>
+        <w:keepNext w:val="true"/>
+        <w:widowControl/>
+        <w:suppressAutoHyphens w:val="true"/>
+        <w:bidi w:val="0"/>
+        <w:spacing w:lineRule="auto" w:line="360" w:before="200" w:after="120"/>
+        <w:ind w:left="0" w:right="0" w:firstLine="737"/>
+        <w:jc w:val="both"/>
+        <w:rPr>
+          <w:sz w:val="28"/>
+          <w:szCs w:val="28"/>
+        </w:rPr>
+      </w:pPr>
+      <w:bookmarkStart w:id="19" w:name="__RefHeading___Toc1534_1222970442"/>
+      <w:bookmarkEnd w:id="19"/>
+      <w:r>
+        <w:rPr>
+          <w:rFonts w:ascii="Times New Roman" w:hAnsi="Times New Roman"/>
+          <w:sz w:val="28"/>
+          <w:szCs w:val="28"/>
+          <w:lang w:val="ru-RU" w:bidi="hi-IN"/>
+        </w:rPr>
+        <w:t>1.2 Выбор алгоритма удаления невидимых ребер и поверхностей</w:t>
+      </w:r>
+    </w:p>
+    <w:p>
+      <w:pPr>
+        <w:pStyle w:val="TextBody"/>
+        <w:widowControl/>
+        <w:suppressAutoHyphens w:val="true"/>
+        <w:bidi w:val="0"/>
+        <w:spacing w:lineRule="auto" w:line="360" w:before="200" w:after="120"/>
         <w:ind w:left="0" w:right="0" w:firstLine="737"/>
         <w:jc w:val="both"/>
         <w:rPr>
@@ -5196,60 +5347,22 @@
       </w:pPr>
       <w:r>
         <w:rPr>
-          <w:i w:val="false"/>
-          <w:iCs w:val="false"/>
-          <w:position w:val="0"/>
-          <w:sz w:val="28"/>
           <w:sz w:val="28"/>
           <w:szCs w:val="28"/>
           <w:shd w:fill="FFFF00" w:val="clear"/>
-          <w:vertAlign w:val="baseline"/>
-          <w:lang w:val="ru-RU" w:bidi="hi-IN"/>
-        </w:rPr>
-        <w:t>&lt;написать, что по итогу из себя представляет слайм, если хватит места&gt;</w:t>
-      </w:r>
-    </w:p>
-    <w:p>
-      <w:pPr>
-        <w:pStyle w:val="Heading2"/>
-        <w:keepNext w:val="true"/>
-        <w:widowControl/>
-        <w:suppressAutoHyphens w:val="true"/>
-        <w:bidi w:val="0"/>
-        <w:spacing w:lineRule="auto" w:line="360" w:before="200" w:after="120"/>
-        <w:ind w:left="0" w:right="0" w:firstLine="737"/>
-        <w:jc w:val="both"/>
-        <w:rPr>
-          <w:sz w:val="28"/>
-          <w:szCs w:val="28"/>
-        </w:rPr>
-      </w:pPr>
-      <w:bookmarkStart w:id="19" w:name="__RefHeading___Toc1534_1222970442"/>
-      <w:bookmarkEnd w:id="19"/>
-      <w:r>
-        <w:rPr>
-          <w:rFonts w:ascii="Times New Roman" w:hAnsi="Times New Roman"/>
-          <w:sz w:val="28"/>
-          <w:szCs w:val="28"/>
-          <w:lang w:val="ru-RU" w:bidi="hi-IN"/>
-        </w:rPr>
-        <w:t>1.2 Выбор алгоритма удаления невидимых ребер и поверхностей</w:t>
-      </w:r>
-    </w:p>
-    <w:p>
-      <w:pPr>
-        <w:pStyle w:val="TextBody"/>
-        <w:widowControl/>
-        <w:suppressAutoHyphens w:val="true"/>
-        <w:bidi w:val="0"/>
-        <w:spacing w:lineRule="auto" w:line="360" w:before="200" w:after="120"/>
-        <w:ind w:left="0" w:right="0" w:firstLine="737"/>
-        <w:jc w:val="both"/>
-        <w:rPr>
-          <w:highlight w:val="none"/>
+          <w:lang w:val="ru-RU" w:bidi="hi-IN"/>
+        </w:rPr>
+        <w:t>&lt;</w:t>
+      </w:r>
+      <w:r>
+        <w:rPr>
+          <w:sz w:val="28"/>
+          <w:szCs w:val="28"/>
           <w:shd w:fill="FFFF00" w:val="clear"/>
-        </w:rPr>
-      </w:pPr>
+          <w:lang w:val="ru-RU" w:bidi="hi-IN"/>
+        </w:rPr>
+        <w:t>какое-нить введение</w:t>
+      </w:r>
       <w:r>
         <w:rPr>
           <w:sz w:val="28"/>
@@ -5257,7 +5370,7 @@
           <w:shd w:fill="FFFF00" w:val="clear"/>
           <w:lang w:val="ru-RU" w:bidi="hi-IN"/>
         </w:rPr>
-        <w:t>&lt;какое-нибудь введение&gt;</w:t>
+        <w:t>&gt;</w:t>
       </w:r>
     </w:p>
     <w:p>
@@ -5871,7 +5984,7 @@
           <w:shd w:fill="auto" w:val="clear"/>
           <w:lang w:val="ru-RU" w:bidi="hi-IN"/>
         </w:rPr>
-        <w:t>Матрица тела должна быть сформированна корректно. Это значит, что любая точка, лежащая внутри тела, должна лежать по положительную сторону от каждой грани тела. Если для какой-либо грани это условие не выполняется, соответствующий столбец матрицы умножается на -1.</w:t>
+        <w:t>Матрица тела должна быть сформирована корректно. Это значит, что любая точка, лежащая внутри тела, должна лежать по положительную сторону от каждой грани тела. Если для какой-либо грани это условие не выполняется, соответствующий столбец матрицы умножается на -1.</w:t>
       </w:r>
     </w:p>
     <w:p>
@@ -6189,7 +6302,25 @@
           <w:shd w:fill="auto" w:val="clear"/>
           <w:lang w:val="ru-RU" w:bidi="hi-IN"/>
         </w:rPr>
-        <w:t xml:space="preserve">Конкретная реализация алгоритма Варнока заисит от метода разбиения окна и от критериев, используемых для того, чтобы решить, является ли содержимое окна достаточно простым. В оригинальной версии алгоритма Варнока каждое окно разбивается на четыре одинаковых подокна. </w:t>
+        <w:t>Конкретная реализация алгоритма Варнока за</w:t>
+      </w:r>
+      <w:r>
+        <w:rPr>
+          <w:sz w:val="28"/>
+          <w:szCs w:val="28"/>
+          <w:shd w:fill="auto" w:val="clear"/>
+          <w:lang w:val="ru-RU" w:bidi="hi-IN"/>
+        </w:rPr>
+        <w:t>в</w:t>
+      </w:r>
+      <w:r>
+        <w:rPr>
+          <w:sz w:val="28"/>
+          <w:szCs w:val="28"/>
+          <w:shd w:fill="auto" w:val="clear"/>
+          <w:lang w:val="ru-RU" w:bidi="hi-IN"/>
+        </w:rPr>
+        <w:t xml:space="preserve">исит от метода разбиения окна и от критериев, используемых для того, чтобы решить, является ли содержимое окна достаточно простым. В оригинальной версии алгоритма Варнока каждое окно разбивается на четыре одинаковых подокна. </w:t>
       </w:r>
       <w:r>
         <w:rPr>
@@ -6265,7 +6396,25 @@
           <w:shd w:fill="auto" w:val="clear"/>
           <w:lang w:val="ru-RU" w:bidi="hi-IN"/>
         </w:rPr>
-        <w:t>Данный алгоритм работает в пространстве изборажений. В нем используются буфер кадра и z-буфер. Буфер кадра используется для запоминания интенсивности каждого пиксела в пространстве изображения, в то время как z-буфер — это отдельный буфер глубины, используемый для запоминания глубины (координаты z) каждого видимого пиксела в пространстве изображения.</w:t>
+        <w:t>Данный алгоритм работает в пространстве изо</w:t>
+      </w:r>
+      <w:r>
+        <w:rPr>
+          <w:sz w:val="28"/>
+          <w:szCs w:val="28"/>
+          <w:shd w:fill="auto" w:val="clear"/>
+          <w:lang w:val="ru-RU" w:bidi="hi-IN"/>
+        </w:rPr>
+        <w:t>б</w:t>
+      </w:r>
+      <w:r>
+        <w:rPr>
+          <w:sz w:val="28"/>
+          <w:szCs w:val="28"/>
+          <w:shd w:fill="auto" w:val="clear"/>
+          <w:lang w:val="ru-RU" w:bidi="hi-IN"/>
+        </w:rPr>
+        <w:t>ражений. В нем используются буфер кадра и z-буфер. Буфер кадра используется для запоминания интенсивности каждого пиксела в пространстве изображения, в то время как z-буфер — это отдельный буфер глубины, используемый для запоминания глубины (координаты z) каждого видимого пиксела в пространстве изображения.</w:t>
       </w:r>
     </w:p>
     <w:p>
@@ -6360,31 +6509,31 @@
           <w:shd w:fill="auto" w:val="clear"/>
           <w:lang w:val="ru-RU" w:bidi="hi-IN"/>
         </w:rPr>
-        <w:t>Основная идея, лежащая в основе трассировки лучей, заключается в том, что наблюдатель видит любой объект посредством испускаемого неким источником света, который падает на объект и затем каким-то путем доходит до наблюдателя согласно законам оптики. Однако не все лучи света доходят до наблюдателя, что делает процесс отслеживания этих лучей вычислительно неэффективным. Поэтому лучше отслеживать лучи в обратном направлении, то есть от наблюдателся к объекту, причем испуская лучи от точки наблюдателя через каждый пиксел экрана.</w:t>
-      </w:r>
-    </w:p>
-    <w:p>
-      <w:pPr>
-        <w:pStyle w:val="TextBody"/>
-        <w:widowControl/>
-        <w:suppressAutoHyphens w:val="true"/>
-        <w:bidi w:val="0"/>
-        <w:spacing w:lineRule="auto" w:line="360" w:before="200" w:after="120"/>
-        <w:ind w:left="0" w:right="0" w:firstLine="737"/>
-        <w:jc w:val="both"/>
-        <w:rPr>
-          <w:sz w:val="28"/>
-          <w:szCs w:val="28"/>
-        </w:rPr>
-      </w:pPr>
-      <w:r>
-        <w:rPr>
-          <w:sz w:val="28"/>
-          <w:szCs w:val="28"/>
-          <w:shd w:fill="auto" w:val="clear"/>
-          <w:lang w:val="ru-RU" w:bidi="hi-IN"/>
-        </w:rPr>
-        <w:t>Для данной работы был выбран алгоритм обратной трассировки лучей, так как он, несмотря на малую производительность из-за большого количества вычислений, позволяет получить реалистичное изображение с учетом оптических явлений, таких как отражение и преломление. При этом скорость работы данного алгоритма слабо зависит от сложности сцены.</w:t>
+        <w:t>Основная идея, лежащая в основе трассировки лучей, заключается в том, что наблюдатель видит любой объект посредством испускаемого неким источником света, который падает на объект и затем каким-то путем доходит до наблюдателя согласно законам оптики. Однако не все лучи света доходят до наблюдателя, что делает процесс отслеживания этих лучей вычислительно неэффективным. Поэтому лучше отслеживать лучи в обратном направлении, то есть от наблюдателя к объекту, причем испуская лучи от точки наблюдателя через каждый пиксел экрана.</w:t>
+      </w:r>
+    </w:p>
+    <w:p>
+      <w:pPr>
+        <w:pStyle w:val="TextBody"/>
+        <w:widowControl/>
+        <w:suppressAutoHyphens w:val="true"/>
+        <w:bidi w:val="0"/>
+        <w:spacing w:lineRule="auto" w:line="360" w:before="200" w:after="120"/>
+        <w:ind w:left="0" w:right="0" w:firstLine="737"/>
+        <w:jc w:val="both"/>
+        <w:rPr>
+          <w:sz w:val="28"/>
+          <w:szCs w:val="28"/>
+        </w:rPr>
+      </w:pPr>
+      <w:r>
+        <w:rPr>
+          <w:sz w:val="28"/>
+          <w:szCs w:val="28"/>
+          <w:shd w:fill="auto" w:val="clear"/>
+          <w:lang w:val="ru-RU" w:bidi="hi-IN"/>
+        </w:rPr>
+        <w:t>Для данной работы был выбран алгоритм обратной трассировки лучей, так как он, несмотря на малую производительность из-за большого количества вычислений, позволяет получить реалистичное изображение с учетом оптических явлений, таких как отражение и преломление.</w:t>
       </w:r>
     </w:p>
     <w:p>
@@ -6490,7 +6639,7 @@
                 <wp:positionV relativeFrom="paragraph">
                   <wp:posOffset>635</wp:posOffset>
                 </wp:positionV>
-                <wp:extent cx="3423285" cy="2599055"/>
+                <wp:extent cx="3425190" cy="2600960"/>
                 <wp:effectExtent l="0" t="0" r="0" b="0"/>
                 <wp:wrapSquare wrapText="largest"/>
                 <wp:docPr id="2" name="Frame1"/>
@@ -6501,7 +6650,7 @@
                       <wps:spPr>
                         <a:xfrm>
                           <a:off x="0" y="0"/>
-                          <a:ext cx="3422520" cy="2598480"/>
+                          <a:ext cx="3424680" cy="2600280"/>
                         </a:xfrm>
                         <a:prstGeom prst="rect">
                           <a:avLst/>
@@ -6658,7 +6807,7 @@
           </mc:Choice>
           <mc:Fallback>
             <w:pict>
-              <v:rect id="shape_0" ID="Frame1" path="m0,0l-2147483645,0l-2147483645,-2147483646l0,-2147483646xe" fillcolor="white" stroked="f" o:allowincell="f" style="position:absolute;margin-left:114.55pt;margin-top:0.05pt;width:269.45pt;height:204.55pt;mso-wrap-style:square;v-text-anchor:top;mso-position-horizontal:center">
+              <v:rect id="shape_0" ID="Frame1" path="m0,0l-2147483645,0l-2147483645,-2147483646l0,-2147483646xe" fillcolor="white" stroked="f" o:allowincell="f" style="position:absolute;margin-left:114.45pt;margin-top:0.05pt;width:269.6pt;height:204.7pt;mso-wrap-style:square;v-text-anchor:top;mso-position-horizontal:center">
                 <v:fill o:detectmouseclick="t" type="solid" color2="black"/>
                 <v:stroke color="#3465a4" joinstyle="round" endcap="flat"/>
                 <v:textbox>
@@ -6895,11 +7044,71 @@
         </w:rPr>
       </w:pPr>
       <w:r>
-        <w:rPr>
-          <w:sz w:val="28"/>
-          <w:szCs w:val="28"/>
-        </w:rPr>
-        <w:t>Модель Ламберта моделирует диффузное освещение, то есть свет точеного источника диффузно отражается от идеальной поверхности по закону косинусов Ламберта: интенсивность отраженного света пропорциональна косинусу угла между направлением света L и нормалью к поверхности N (рисунок 1), то есть</w:t>
+        <w:rPr/>
+      </w:r>
+    </w:p>
+    <w:p>
+      <w:pPr>
+        <w:pStyle w:val="TextBody"/>
+        <w:widowControl/>
+        <w:suppressAutoHyphens w:val="true"/>
+        <w:bidi w:val="0"/>
+        <w:spacing w:lineRule="auto" w:line="360" w:before="200" w:after="120"/>
+        <w:ind w:left="0" w:right="0" w:firstLine="737"/>
+        <w:jc w:val="both"/>
+        <w:rPr>
+          <w:sz w:val="28"/>
+          <w:szCs w:val="28"/>
+        </w:rPr>
+      </w:pPr>
+      <w:r>
+        <w:rPr>
+          <w:sz w:val="28"/>
+          <w:szCs w:val="28"/>
+        </w:rPr>
+        <w:t xml:space="preserve">Модель Ламберта </w:t>
+      </w:r>
+      <w:r>
+        <w:rPr>
+          <w:sz w:val="28"/>
+          <w:szCs w:val="28"/>
+        </w:rPr>
+        <w:t>описывает</w:t>
+      </w:r>
+      <w:r>
+        <w:rPr>
+          <w:sz w:val="28"/>
+          <w:szCs w:val="28"/>
+        </w:rPr>
+        <w:t xml:space="preserve"> диффузное освещение, то есть свет точе</w:t>
+      </w:r>
+      <w:r>
+        <w:rPr>
+          <w:sz w:val="28"/>
+          <w:szCs w:val="28"/>
+        </w:rPr>
+        <w:t>ч</w:t>
+      </w:r>
+      <w:r>
+        <w:rPr>
+          <w:sz w:val="28"/>
+          <w:szCs w:val="28"/>
+        </w:rPr>
+        <w:t>ного источника диффузно отражается от идеальной поверхности по закону косинусов Ламберта: интенсивность отраженного света пропорциональна косинусу угла между направлением света L и нормалью к поверхности N (</w:t>
+      </w:r>
+      <w:r>
+        <w:rPr>
+          <w:sz w:val="28"/>
+          <w:szCs w:val="28"/>
+        </w:rPr>
+        <w:t xml:space="preserve">см. </w:t>
+      </w:r>
+      <w:r>
+        <w:rPr>
+          <w:sz w:val="28"/>
+          <w:szCs w:val="28"/>
+        </w:rPr>
+        <w:t>рисунок 1), то есть</w:t>
       </w:r>
     </w:p>
     <w:p>
@@ -7256,27 +7465,6 @@
         <w:ind w:left="0" w:right="0" w:firstLine="737"/>
         <w:jc w:val="both"/>
         <w:rPr>
-          <w:sz w:val="28"/>
-          <w:szCs w:val="28"/>
-        </w:rPr>
-      </w:pPr>
-      <w:r>
-        <w:rPr>
-          <w:sz w:val="28"/>
-          <w:szCs w:val="28"/>
-        </w:rPr>
-      </w:r>
-    </w:p>
-    <w:p>
-      <w:pPr>
-        <w:pStyle w:val="TextBody"/>
-        <w:widowControl/>
-        <w:suppressAutoHyphens w:val="true"/>
-        <w:bidi w:val="0"/>
-        <w:spacing w:lineRule="auto" w:line="360" w:before="200" w:after="120"/>
-        <w:ind w:left="0" w:right="0" w:firstLine="737"/>
-        <w:jc w:val="both"/>
-        <w:rPr>
           <w:lang w:val="ru-RU" w:bidi="hi-IN"/>
         </w:rPr>
       </w:pPr>
@@ -7295,7 +7483,7 @@
                 <wp:positionV relativeFrom="paragraph">
                   <wp:posOffset>635</wp:posOffset>
                 </wp:positionV>
-                <wp:extent cx="3403600" cy="2454910"/>
+                <wp:extent cx="3405505" cy="2456815"/>
                 <wp:effectExtent l="0" t="0" r="0" b="0"/>
                 <wp:wrapSquare wrapText="largest"/>
                 <wp:docPr id="6" name="Frame2"/>
@@ -7306,7 +7494,7 @@
                       <wps:spPr>
                         <a:xfrm>
                           <a:off x="0" y="0"/>
-                          <a:ext cx="3403080" cy="2454120"/>
+                          <a:ext cx="3404880" cy="2456280"/>
                         </a:xfrm>
                         <a:prstGeom prst="rect">
                           <a:avLst/>
@@ -7447,7 +7635,7 @@
           </mc:Choice>
           <mc:Fallback>
             <w:pict>
-              <v:rect id="shape_0" ID="Frame2" path="m0,0l-2147483645,0l-2147483645,-2147483646l0,-2147483646xe" fillcolor="white" stroked="f" o:allowincell="f" style="position:absolute;margin-left:115.3pt;margin-top:0.05pt;width:267.9pt;height:193.2pt;mso-wrap-style:square;v-text-anchor:top;mso-position-horizontal:center">
+              <v:rect id="shape_0" ID="Frame2" path="m0,0l-2147483645,0l-2147483645,-2147483646l0,-2147483646xe" fillcolor="white" stroked="f" o:allowincell="f" style="position:absolute;margin-left:115.25pt;margin-top:0.05pt;width:268.05pt;height:193.35pt;mso-wrap-style:square;v-text-anchor:top;mso-position-horizontal:center">
                 <v:fill o:detectmouseclick="t" type="solid" color2="black"/>
                 <v:stroke color="#3465a4" joinstyle="round" endcap="flat"/>
                 <v:textbox>
@@ -8050,7 +8238,25 @@
           <w:shd w:fill="auto" w:val="clear"/>
           <w:lang w:val="ru-RU" w:bidi="hi-IN"/>
         </w:rPr>
-        <w:t xml:space="preserve"> - степень, апроксимирующая пространственное распределение зеркально отраженного света; </w:t>
+        <w:t xml:space="preserve"> - степень, ап</w:t>
+      </w:r>
+      <w:r>
+        <w:rPr>
+          <w:sz w:val="28"/>
+          <w:szCs w:val="28"/>
+          <w:shd w:fill="auto" w:val="clear"/>
+          <w:lang w:val="ru-RU" w:bidi="hi-IN"/>
+        </w:rPr>
+        <w:t>п</w:t>
+      </w:r>
+      <w:r>
+        <w:rPr>
+          <w:sz w:val="28"/>
+          <w:szCs w:val="28"/>
+          <w:shd w:fill="auto" w:val="clear"/>
+          <w:lang w:val="ru-RU" w:bidi="hi-IN"/>
+        </w:rPr>
+        <w:t xml:space="preserve">роксимирующая пространственное распределение зеркально отраженного света; </w:t>
       </w:r>
       <w:r>
         <w:rPr/>
@@ -8172,7 +8378,7 @@
                 <wp:positionV relativeFrom="paragraph">
                   <wp:posOffset>635</wp:posOffset>
                 </wp:positionV>
-                <wp:extent cx="4194175" cy="3112135"/>
+                <wp:extent cx="4196080" cy="3114040"/>
                 <wp:effectExtent l="0" t="0" r="0" b="0"/>
                 <wp:wrapSquare wrapText="largest"/>
                 <wp:docPr id="10" name="Frame3"/>
@@ -8183,7 +8389,7 @@
                       <wps:spPr>
                         <a:xfrm>
                           <a:off x="0" y="0"/>
-                          <a:ext cx="4193640" cy="3111480"/>
+                          <a:ext cx="4195440" cy="3113280"/>
                         </a:xfrm>
                         <a:prstGeom prst="rect">
                           <a:avLst/>
@@ -8324,7 +8530,7 @@
           </mc:Choice>
           <mc:Fallback>
             <w:pict>
-              <v:rect id="shape_0" ID="Frame3" path="m0,0l-2147483645,0l-2147483645,-2147483646l0,-2147483646xe" fillcolor="white" stroked="f" o:allowincell="f" style="position:absolute;margin-left:84.3pt;margin-top:0.05pt;width:330.15pt;height:244.95pt;mso-wrap-style:square;v-text-anchor:top">
+              <v:rect id="shape_0" ID="Frame3" path="m0,0l-2147483645,0l-2147483645,-2147483646l0,-2147483646xe" fillcolor="white" stroked="f" o:allowincell="f" style="position:absolute;margin-left:84.3pt;margin-top:0.05pt;width:330.3pt;height:245.1pt;mso-wrap-style:square;v-text-anchor:top">
                 <v:fill o:detectmouseclick="t" type="solid" color2="black"/>
                 <v:stroke color="#3465a4" joinstyle="round" endcap="flat"/>
                 <v:textbox>
@@ -9736,30 +9942,6 @@
     </w:p>
     <w:p>
       <w:pPr>
-        <w:pStyle w:val="TextBody"/>
-        <w:widowControl/>
-        <w:suppressAutoHyphens w:val="true"/>
-        <w:bidi w:val="0"/>
-        <w:spacing w:lineRule="auto" w:line="360" w:before="240" w:after="120"/>
-        <w:ind w:left="0" w:right="0" w:firstLine="737"/>
-        <w:jc w:val="both"/>
-        <w:rPr>
-          <w:highlight w:val="none"/>
-          <w:shd w:fill="FFFF00" w:val="clear"/>
-        </w:rPr>
-      </w:pPr>
-      <w:r>
-        <w:rPr>
-          <w:sz w:val="28"/>
-          <w:szCs w:val="28"/>
-          <w:shd w:fill="FFFF00" w:val="clear"/>
-          <w:lang w:val="ru-RU" w:bidi="hi-IN"/>
-        </w:rPr>
-        <w:t>&lt;написать про управление камерой&gt;</w:t>
-      </w:r>
-    </w:p>
-    <w:p>
-      <w:pPr>
         <w:pStyle w:val="Heading2"/>
         <w:keepNext w:val="true"/>
         <w:widowControl/>
@@ -9907,7 +10089,7 @@
         <w:suppressAutoHyphens w:val="true"/>
         <w:bidi w:val="0"/>
         <w:spacing w:lineRule="auto" w:line="360" w:before="200" w:after="120"/>
-        <w:ind w:left="0" w:right="0" w:firstLine="737"/>
+        <w:ind w:left="1417" w:right="0" w:hanging="0"/>
         <w:jc w:val="both"/>
         <w:rPr/>
       </w:pPr>
@@ -9917,8 +10099,28 @@
           <w:szCs w:val="28"/>
           <w:lang w:val="ru-RU" w:bidi="hi-IN"/>
         </w:rPr>
+        <w:t>б) Если пользователь пытается захватить точку слайма, найти и запомнить ее;</w:t>
+      </w:r>
+    </w:p>
+    <w:p>
+      <w:pPr>
+        <w:pStyle w:val="TextBody"/>
+        <w:widowControl/>
+        <w:suppressAutoHyphens w:val="true"/>
+        <w:bidi w:val="0"/>
+        <w:spacing w:lineRule="auto" w:line="360" w:before="200" w:after="120"/>
+        <w:ind w:left="0" w:right="0" w:firstLine="737"/>
+        <w:jc w:val="both"/>
+        <w:rPr/>
+      </w:pPr>
+      <w:r>
+        <w:rPr>
+          <w:sz w:val="28"/>
+          <w:szCs w:val="28"/>
+          <w:lang w:val="ru-RU" w:bidi="hi-IN"/>
+        </w:rPr>
         <w:tab/>
-        <w:t>б) Определить силы, действующие на точки слайма;</w:t>
+        <w:t>в) Определить силы, действующие на точки слайма, не захваченные пользователем;</w:t>
       </w:r>
     </w:p>
     <w:p>
@@ -9939,7 +10141,7 @@
           <w:lang w:val="ru-RU" w:bidi="hi-IN"/>
         </w:rPr>
         <w:tab/>
-        <w:t>в) Изменить скорости точек слайма в соответствии с действующими на них силами;</w:t>
+        <w:t>г) Изменить скорости точек слайма, не захваченных пользователем, в соответствии с действующими на них силами;</w:t>
       </w:r>
     </w:p>
     <w:p>
@@ -9959,27 +10161,7 @@
           <w:szCs w:val="28"/>
           <w:lang w:val="ru-RU" w:bidi="hi-IN"/>
         </w:rPr>
-        <w:t>г) Переместить точки слайма в соответствии с их скоростями;</w:t>
-      </w:r>
-    </w:p>
-    <w:p>
-      <w:pPr>
-        <w:pStyle w:val="TextBody"/>
-        <w:widowControl/>
-        <w:suppressAutoHyphens w:val="true"/>
-        <w:bidi w:val="0"/>
-        <w:spacing w:lineRule="auto" w:line="360" w:before="200" w:after="120"/>
-        <w:ind w:left="1417" w:right="0" w:hanging="0"/>
-        <w:jc w:val="both"/>
-        <w:rPr/>
-      </w:pPr>
-      <w:r>
-        <w:rPr>
-          <w:sz w:val="28"/>
-          <w:szCs w:val="28"/>
-          <w:lang w:val="ru-RU" w:bidi="hi-IN"/>
-        </w:rPr>
-        <w:t>д) Если пользователь захватил какую-либо вершину, переместить эту вершину в положение, соответствующее положению курсора мыши на экране;</w:t>
+        <w:t>д) Переместить точки слайма, не захваченные пользователем, в соответствии с их скоростями;</w:t>
       </w:r>
     </w:p>
     <w:p>
@@ -10055,7 +10237,7 @@
           <w:sz w:val="28"/>
           <w:szCs w:val="28"/>
         </w:rPr>
-        <w:t>Для хранения информации о слайме будут использоваться линейный односвзязный список граней тела и линейный список точек масс.</w:t>
+        <w:t>Для хранения информации о слайме будут использоваться линейный односвязный список граней тела и линейный список точек масс.</w:t>
       </w:r>
     </w:p>
     <w:p>
@@ -10073,30 +10255,17 @@
         <w:jc w:val="both"/>
         <w:outlineLvl w:val="1"/>
         <w:rPr>
-          <w:sz w:val="28"/>
-          <w:szCs w:val="28"/>
-        </w:rPr>
-      </w:pPr>
-      <w:r>
-        <w:rPr>
-          <w:sz w:val="28"/>
-          <w:szCs w:val="28"/>
-        </w:rPr>
-        <w:t>Каждая точка массы хранит в себе информацию о ее положении в пространстве, массе и векторе скорости. Помимо этого точка массы содерж</w:t>
-      </w:r>
-      <w:r>
-        <w:rPr>
-          <w:sz w:val="28"/>
-          <w:szCs w:val="28"/>
-        </w:rPr>
-        <w:t>ит</w:t>
-      </w:r>
-      <w:r>
-        <w:rPr>
-          <w:sz w:val="28"/>
-          <w:szCs w:val="28"/>
-        </w:rPr>
-        <w:t xml:space="preserve"> в себе массив точек, с которыми связана данная точка массы с помощью пружин, и значение коэффициента жесткости этих пружин.</w:t>
+          <w:highlight w:val="none"/>
+          <w:shd w:fill="auto" w:val="clear"/>
+        </w:rPr>
+      </w:pPr>
+      <w:r>
+        <w:rPr>
+          <w:sz w:val="28"/>
+          <w:szCs w:val="28"/>
+          <w:shd w:fill="auto" w:val="clear"/>
+        </w:rPr>
+        <w:t>Каждая точка массы хранит в себе информацию о ее положении в пространстве, массе и векторе скорости. Помимо этого точка массы содержит в себе массив точек, с которыми связана данная точка с помощью пружин, и значение коэффициента жесткости этих пружин.</w:t>
       </w:r>
     </w:p>
     <w:p>
@@ -10114,33 +10283,22 @@
         <w:jc w:val="both"/>
         <w:outlineLvl w:val="1"/>
         <w:rPr>
-          <w:sz w:val="28"/>
-          <w:szCs w:val="28"/>
-        </w:rPr>
-      </w:pPr>
-      <w:r>
-        <w:rPr>
-          <w:sz w:val="28"/>
-          <w:szCs w:val="28"/>
-        </w:rPr>
-        <w:t xml:space="preserve">Каждая грань тела </w:t>
-      </w:r>
-      <w:r>
-        <w:rPr>
-          <w:sz w:val="28"/>
-          <w:szCs w:val="28"/>
-        </w:rPr>
-        <w:t>хранит</w:t>
-      </w:r>
-      <w:r>
-        <w:rPr>
-          <w:sz w:val="28"/>
-          <w:szCs w:val="28"/>
-        </w:rPr>
-        <w:t xml:space="preserve"> в себе массив из трех точек, образующих плоскость данной грани, и четыре коэффициента уравнения плоскости </w:t>
-      </w:r>
-      <w:r>
-        <w:rPr/>
+          <w:highlight w:val="none"/>
+          <w:shd w:fill="auto" w:val="clear"/>
+        </w:rPr>
+      </w:pPr>
+      <w:r>
+        <w:rPr>
+          <w:sz w:val="28"/>
+          <w:szCs w:val="28"/>
+          <w:shd w:fill="auto" w:val="clear"/>
+        </w:rPr>
+        <w:t xml:space="preserve">Каждая грань тела хранит в себе массив из трех точек, образующих плоскость данной грани, и четыре коэффициента уравнения плоскости </w:t>
+      </w:r>
+      <w:r>
+        <w:rPr>
+          <w:shd w:fill="auto" w:val="clear"/>
+        </w:rPr>
       </w:r>
       <m:oMath xmlns:m="http://schemas.openxmlformats.org/officeDocument/2006/math">
         <m:r>
@@ -10202,6 +10360,7 @@
         <w:rPr>
           <w:sz w:val="28"/>
           <w:szCs w:val="28"/>
+          <w:shd w:fill="auto" w:val="clear"/>
         </w:rPr>
         <w:t xml:space="preserve"> грани.</w:t>
       </w:r>
@@ -10230,7 +10389,21 @@
           <w:sz w:val="28"/>
           <w:szCs w:val="28"/>
         </w:rPr>
-        <w:t>Чтобы получить внешние точки слайма, программа производит рекурсивное деление исходных треугольных граней тела на новые треугольники посредством бисекции, то есть деления сторон треугольников пополам. До разбиения граней шар представляет собой икосаэдр (правильный многогранник с 20 гранями). Таким образом, поврехность слайма будет представлять собой трехмерную фигуру с треугольными гранями (см. рисунок 4).</w:t>
+        <w:t>Чтобы получить внешние точки слайма, программа производит рекурсивное деление исходных треугольных граней тела на новые треугольники посредством бисекции, то есть деления сторон треугольников пополам. До разбиения граней шар представляет собой икосаэдр (правильный многогранник с 20 гранями). Таким образом, пове</w:t>
+      </w:r>
+      <w:r>
+        <w:rPr>
+          <w:sz w:val="28"/>
+          <w:szCs w:val="28"/>
+        </w:rPr>
+        <w:t>р</w:t>
+      </w:r>
+      <w:r>
+        <w:rPr>
+          <w:sz w:val="28"/>
+          <w:szCs w:val="28"/>
+        </w:rPr>
+        <w:t>хность слайма будет представлять собой трехмерную фигуру с треугольными гранями (см. рисунок 4).</w:t>
       </w:r>
     </w:p>
     <w:p>
@@ -10253,36 +10426,16 @@
         </w:rPr>
       </w:pPr>
       <w:r>
-        <w:rPr/>
-      </w:r>
-    </w:p>
-    <w:p>
-      <w:pPr>
-        <w:pStyle w:val="TextBody"/>
-        <w:widowControl/>
-        <w:numPr>
-          <w:ilvl w:val="0"/>
-          <w:numId w:val="0"/>
-        </w:numPr>
-        <w:suppressAutoHyphens w:val="true"/>
-        <w:bidi w:val="0"/>
-        <w:spacing w:lineRule="auto" w:line="360" w:before="200" w:after="120"/>
-        <w:ind w:left="0" w:right="0" w:firstLine="737"/>
-        <w:jc w:val="both"/>
-        <w:outlineLvl w:val="1"/>
-        <w:rPr>
-          <w:sz w:val="28"/>
-          <w:szCs w:val="28"/>
-        </w:rPr>
-      </w:pPr>
-      <w:r>
-        <w:rPr/>
+        <w:rPr>
+          <w:sz w:val="28"/>
+          <w:szCs w:val="28"/>
+        </w:rPr>
       </w:r>
       <w:r>
         <mc:AlternateContent>
           <mc:Choice Requires="wps">
             <w:drawing>
-              <wp:anchor behindDoc="0" distT="0" distB="0" distL="0" distR="0" simplePos="0" locked="0" layoutInCell="0" allowOverlap="1" relativeHeight="76">
+              <wp:anchor behindDoc="0" distT="0" distB="0" distL="0" distR="0" simplePos="0" locked="0" layoutInCell="0" allowOverlap="1" relativeHeight="79">
                 <wp:simplePos x="0" y="0"/>
                 <wp:positionH relativeFrom="column">
                   <wp:align>center</wp:align>
@@ -10290,10 +10443,10 @@
                 <wp:positionV relativeFrom="paragraph">
                   <wp:posOffset>635</wp:posOffset>
                 </wp:positionV>
-                <wp:extent cx="6332220" cy="1980565"/>
+                <wp:extent cx="5383530" cy="2266950"/>
                 <wp:effectExtent l="0" t="0" r="0" b="0"/>
                 <wp:wrapSquare wrapText="largest"/>
-                <wp:docPr id="14" name="Frame4"/>
+                <wp:docPr id="14" name="Frame6"/>
                 <a:graphic xmlns:a="http://schemas.openxmlformats.org/drawingml/2006/main">
                   <a:graphicData uri="http://schemas.microsoft.com/office/word/2010/wordprocessingShape">
                     <wps:wsp>
@@ -10301,7 +10454,7 @@
                       <wps:spPr>
                         <a:xfrm>
                           <a:off x="0" y="0"/>
-                          <a:ext cx="6332220" cy="1980565"/>
+                          <a:ext cx="5383530" cy="2266950"/>
                         </a:xfrm>
                         <a:prstGeom prst="rect"/>
                         <a:solidFill>
@@ -10312,7 +10465,7 @@
                         <w:txbxContent>
                           <w:p>
                             <w:pPr>
-                              <w:pStyle w:val="Style11"/>
+                              <w:pStyle w:val="Figure"/>
                               <w:spacing w:before="120" w:after="120"/>
                               <w:jc w:val="center"/>
                               <w:rPr>
@@ -10332,9 +10485,9 @@
                               </w:rPr>
                               <w:drawing>
                                 <wp:inline distT="0" distB="0" distL="0" distR="0">
-                                  <wp:extent cx="6332220" cy="1623695"/>
+                                  <wp:extent cx="5383530" cy="1910080"/>
                                   <wp:effectExtent l="0" t="0" r="0" b="0"/>
-                                  <wp:docPr id="15" name="Image5" descr=""/>
+                                  <wp:docPr id="15" name="Image7" descr=""/>
                                   <wp:cNvGraphicFramePr>
                                     <a:graphicFrameLocks xmlns:a="http://schemas.openxmlformats.org/drawingml/2006/main" noChangeAspect="1"/>
                                   </wp:cNvGraphicFramePr>
@@ -10342,7 +10495,7 @@
                                     <a:graphicData uri="http://schemas.openxmlformats.org/drawingml/2006/picture">
                                       <pic:pic xmlns:pic="http://schemas.openxmlformats.org/drawingml/2006/picture">
                                         <pic:nvPicPr>
-                                          <pic:cNvPr id="15" name="Image5" descr=""/>
+                                          <pic:cNvPr id="15" name="Image7" descr=""/>
                                           <pic:cNvPicPr>
                                             <a:picLocks noChangeAspect="1" noChangeArrowheads="1"/>
                                           </pic:cNvPicPr>
@@ -10356,7 +10509,7 @@
                                         <pic:spPr bwMode="auto">
                                           <a:xfrm>
                                             <a:off x="0" y="0"/>
-                                            <a:ext cx="6332220" cy="1623695"/>
+                                            <a:ext cx="5383530" cy="1910080"/>
                                           </a:xfrm>
                                           <a:prstGeom prst="rect">
                                             <a:avLst/>
@@ -10367,7 +10520,7 @@
                                   </a:graphic>
                                 </wp:inline>
                               </w:drawing>
-                              <w:t xml:space="preserve">Рисунок </w:t>
+                              <w:t>Рисунок 4.</w:t>
                             </w:r>
                             <w:r>
                               <w:rPr>
@@ -10376,70 +10529,7 @@
                                 <w:sz w:val="28"/>
                                 <w:szCs w:val="28"/>
                               </w:rPr>
-                              <w:fldChar w:fldCharType="begin"/>
-                            </w:r>
-                            <w:r>
-                              <w:rPr>
-                                <w:sz w:val="28"/>
-                                <w:i w:val="false"/>
-                                <w:szCs w:val="28"/>
-                                <w:iCs w:val="false"/>
-                              </w:rPr>
-                              <w:instrText> SEQ Рисунок \* ARABIC </w:instrText>
-                            </w:r>
-                            <w:r>
-                              <w:rPr>
-                                <w:sz w:val="28"/>
-                                <w:i w:val="false"/>
-                                <w:szCs w:val="28"/>
-                                <w:iCs w:val="false"/>
-                              </w:rPr>
-                              <w:fldChar w:fldCharType="separate"/>
-                            </w:r>
-                            <w:r>
-                              <w:rPr>
-                                <w:sz w:val="28"/>
-                                <w:i w:val="false"/>
-                                <w:szCs w:val="28"/>
-                                <w:iCs w:val="false"/>
-                              </w:rPr>
-                              <w:t>4</w:t>
-                            </w:r>
-                            <w:r>
-                              <w:rPr>
-                                <w:sz w:val="28"/>
-                                <w:i w:val="false"/>
-                                <w:szCs w:val="28"/>
-                                <w:iCs w:val="false"/>
-                              </w:rPr>
-                              <w:fldChar w:fldCharType="end"/>
-                            </w:r>
-                            <w:r>
-                              <w:rPr>
-                                <w:i w:val="false"/>
-                                <w:iCs w:val="false"/>
-                                <w:sz w:val="28"/>
-                                <w:szCs w:val="28"/>
-                              </w:rPr>
-                              <w:t xml:space="preserve">. Рекурсивное разбиение граней </w:t>
-                            </w:r>
-                            <w:r>
-                              <w:rPr>
-                                <w:i w:val="false"/>
-                                <w:iCs w:val="false"/>
-                                <w:sz w:val="28"/>
-                                <w:szCs w:val="28"/>
-                              </w:rPr>
-                              <w:t>тела</w:t>
-                            </w:r>
-                            <w:r>
-                              <w:rPr>
-                                <w:i w:val="false"/>
-                                <w:iCs w:val="false"/>
-                                <w:sz w:val="28"/>
-                                <w:szCs w:val="28"/>
-                              </w:rPr>
-                              <w:t xml:space="preserve"> на новые треугольники</w:t>
+                              <w:t xml:space="preserve"> Процесс разбиения поверхности шара</w:t>
                             </w:r>
                           </w:p>
                         </w:txbxContent>
@@ -10455,12 +10545,12 @@
           </mc:Choice>
           <mc:Fallback>
             <w:pict>
-              <v:rect style="position:absolute;rotation:0;width:498.6pt;height:155.95pt;mso-wrap-distance-left:0pt;mso-wrap-distance-right:0pt;mso-wrap-distance-top:0pt;mso-wrap-distance-bottom:0pt;margin-top:0pt;mso-position-vertical:top;mso-position-vertical-relative:text;margin-left:0pt;mso-position-horizontal:center;mso-position-horizontal-relative:text">
+              <v:rect style="position:absolute;rotation:0;width:423.9pt;height:178.5pt;mso-wrap-distance-left:0pt;mso-wrap-distance-right:0pt;mso-wrap-distance-top:0pt;mso-wrap-distance-bottom:0pt;margin-top:0pt;mso-position-vertical:top;mso-position-vertical-relative:text;margin-left:37.35pt;mso-position-horizontal:center;mso-position-horizontal-relative:text">
                 <v:textbox inset="0in,0in,0in,0in">
                   <w:txbxContent>
                     <w:p>
                       <w:pPr>
-                        <w:pStyle w:val="Style11"/>
+                        <w:pStyle w:val="Figure"/>
                         <w:spacing w:before="120" w:after="120"/>
                         <w:jc w:val="center"/>
                         <w:rPr>
@@ -10480,9 +10570,9 @@
                         </w:rPr>
                         <w:drawing>
                           <wp:inline distT="0" distB="0" distL="0" distR="0">
-                            <wp:extent cx="6332220" cy="1623695"/>
+                            <wp:extent cx="5383530" cy="1910080"/>
                             <wp:effectExtent l="0" t="0" r="0" b="0"/>
-                            <wp:docPr id="16" name="Image5" descr=""/>
+                            <wp:docPr id="16" name="Image7" descr=""/>
                             <wp:cNvGraphicFramePr>
                               <a:graphicFrameLocks xmlns:a="http://schemas.openxmlformats.org/drawingml/2006/main" noChangeAspect="1"/>
                             </wp:cNvGraphicFramePr>
@@ -10490,7 +10580,7 @@
                               <a:graphicData uri="http://schemas.openxmlformats.org/drawingml/2006/picture">
                                 <pic:pic xmlns:pic="http://schemas.openxmlformats.org/drawingml/2006/picture">
                                   <pic:nvPicPr>
-                                    <pic:cNvPr id="16" name="Image5" descr=""/>
+                                    <pic:cNvPr id="16" name="Image7" descr=""/>
                                     <pic:cNvPicPr>
                                       <a:picLocks noChangeAspect="1" noChangeArrowheads="1"/>
                                     </pic:cNvPicPr>
@@ -10504,7 +10594,7 @@
                                   <pic:spPr bwMode="auto">
                                     <a:xfrm>
                                       <a:off x="0" y="0"/>
-                                      <a:ext cx="6332220" cy="1623695"/>
+                                      <a:ext cx="5383530" cy="1910080"/>
                                     </a:xfrm>
                                     <a:prstGeom prst="rect">
                                       <a:avLst/>
@@ -10515,7 +10605,7 @@
                             </a:graphic>
                           </wp:inline>
                         </w:drawing>
-                        <w:t xml:space="preserve">Рисунок </w:t>
+                        <w:t>Рисунок 4.</w:t>
                       </w:r>
                       <w:r>
                         <w:rPr>
@@ -10524,70 +10614,7 @@
                           <w:sz w:val="28"/>
                           <w:szCs w:val="28"/>
                         </w:rPr>
-                        <w:fldChar w:fldCharType="begin"/>
-                      </w:r>
-                      <w:r>
-                        <w:rPr>
-                          <w:sz w:val="28"/>
-                          <w:i w:val="false"/>
-                          <w:szCs w:val="28"/>
-                          <w:iCs w:val="false"/>
-                        </w:rPr>
-                        <w:instrText> SEQ Рисунок \* ARABIC </w:instrText>
-                      </w:r>
-                      <w:r>
-                        <w:rPr>
-                          <w:sz w:val="28"/>
-                          <w:i w:val="false"/>
-                          <w:szCs w:val="28"/>
-                          <w:iCs w:val="false"/>
-                        </w:rPr>
-                        <w:fldChar w:fldCharType="separate"/>
-                      </w:r>
-                      <w:r>
-                        <w:rPr>
-                          <w:sz w:val="28"/>
-                          <w:i w:val="false"/>
-                          <w:szCs w:val="28"/>
-                          <w:iCs w:val="false"/>
-                        </w:rPr>
-                        <w:t>4</w:t>
-                      </w:r>
-                      <w:r>
-                        <w:rPr>
-                          <w:sz w:val="28"/>
-                          <w:i w:val="false"/>
-                          <w:szCs w:val="28"/>
-                          <w:iCs w:val="false"/>
-                        </w:rPr>
-                        <w:fldChar w:fldCharType="end"/>
-                      </w:r>
-                      <w:r>
-                        <w:rPr>
-                          <w:i w:val="false"/>
-                          <w:iCs w:val="false"/>
-                          <w:sz w:val="28"/>
-                          <w:szCs w:val="28"/>
-                        </w:rPr>
-                        <w:t xml:space="preserve">. Рекурсивное разбиение граней </w:t>
-                      </w:r>
-                      <w:r>
-                        <w:rPr>
-                          <w:i w:val="false"/>
-                          <w:iCs w:val="false"/>
-                          <w:sz w:val="28"/>
-                          <w:szCs w:val="28"/>
-                        </w:rPr>
-                        <w:t>тела</w:t>
-                      </w:r>
-                      <w:r>
-                        <w:rPr>
-                          <w:i w:val="false"/>
-                          <w:iCs w:val="false"/>
-                          <w:sz w:val="28"/>
-                          <w:szCs w:val="28"/>
-                        </w:rPr>
-                        <w:t xml:space="preserve"> на новые треугольники</w:t>
+                        <w:t xml:space="preserve"> Процесс разбиения поверхности шара</w:t>
                       </w:r>
                     </w:p>
                   </w:txbxContent>
@@ -10623,14 +10650,6 @@
           <w:sz w:val="28"/>
           <w:szCs w:val="28"/>
         </w:rPr>
-        <w:t xml:space="preserve">После получения внешних точек программа производит поиск внутренних точек тела. Для этого из центра шара проводятся радиусы ко всем внешним точкам шара. Каждый построенный отрезок разбивается на одинаковое количество равных интервалов. Полученные точки, включая центр шара и точки поверхности, отмечаются как внутренние точки масс шара. Масса каждой точки равна значению массы тела, деленной на количество этих точек. </w:t>
-      </w:r>
-      <w:r>
-        <w:rPr>
-          <w:sz w:val="28"/>
-          <w:szCs w:val="28"/>
-        </w:rPr>
-        <w:t>Начальная скорость точек масс равна нулю.</w:t>
       </w:r>
     </w:p>
     <w:p>
@@ -10657,15 +10676,62 @@
           <w:sz w:val="28"/>
           <w:szCs w:val="28"/>
         </w:rPr>
-        <w:t xml:space="preserve">После разбиения точки масс соединяются пружинами. </w:t>
-      </w:r>
-      <w:r>
-        <w:rPr>
-          <w:sz w:val="28"/>
-          <w:szCs w:val="28"/>
-          <w:shd w:fill="FFFF00" w:val="clear"/>
-        </w:rPr>
-        <w:t>&lt;надо пояснить, каким образом&gt;</w:t>
+        <w:t>После получения внешних точек программа производит поиск внутренних точек тела. Для этого из центра шара проводятся радиусы ко всем внешним точкам шара. Каждый построенный отрезок разбивается на одинаковое количество равных интервалов. Полученные точки, включая центр шара, отмечаются как внутренние точки масс шара.</w:t>
+      </w:r>
+    </w:p>
+    <w:p>
+      <w:pPr>
+        <w:pStyle w:val="TextBody"/>
+        <w:widowControl/>
+        <w:numPr>
+          <w:ilvl w:val="0"/>
+          <w:numId w:val="0"/>
+        </w:numPr>
+        <w:suppressAutoHyphens w:val="true"/>
+        <w:bidi w:val="0"/>
+        <w:spacing w:lineRule="auto" w:line="360" w:before="200" w:after="120"/>
+        <w:ind w:left="0" w:right="0" w:firstLine="737"/>
+        <w:jc w:val="both"/>
+        <w:outlineLvl w:val="1"/>
+        <w:rPr>
+          <w:sz w:val="28"/>
+          <w:szCs w:val="28"/>
+        </w:rPr>
+      </w:pPr>
+      <w:r>
+        <w:rPr>
+          <w:sz w:val="28"/>
+          <w:szCs w:val="28"/>
+        </w:rPr>
+        <w:t xml:space="preserve">Масса каждой точки </w:t>
+      </w:r>
+      <w:r>
+        <w:rPr>
+          <w:sz w:val="28"/>
+          <w:szCs w:val="28"/>
+        </w:rPr>
+        <w:t>шара</w:t>
+      </w:r>
+      <w:r>
+        <w:rPr>
+          <w:sz w:val="28"/>
+          <w:szCs w:val="28"/>
+        </w:rPr>
+        <w:t xml:space="preserve"> равна значению массы тела, деленной на количество этих точек. Начальная скорость точек масс равна нулю. После разбиения точки масс соединяются пружинами </w:t>
+      </w:r>
+      <w:r>
+        <w:rPr>
+          <w:sz w:val="28"/>
+          <w:szCs w:val="28"/>
+        </w:rPr>
+        <w:t>с соседними точками</w:t>
+      </w:r>
+      <w:r>
+        <w:rPr>
+          <w:sz w:val="28"/>
+          <w:szCs w:val="28"/>
+        </w:rPr>
+        <w:t>.</w:t>
       </w:r>
     </w:p>
     <w:p>
@@ -10690,23 +10756,7 @@
           <w:sz w:val="28"/>
           <w:szCs w:val="28"/>
         </w:rPr>
-        <w:t>2.</w:t>
-      </w:r>
-      <w:r>
-        <w:rPr>
-          <w:rFonts w:ascii="Times New Roman" w:hAnsi="Times New Roman"/>
-          <w:sz w:val="28"/>
-          <w:szCs w:val="28"/>
-        </w:rPr>
-        <w:t>3</w:t>
-      </w:r>
-      <w:r>
-        <w:rPr>
-          <w:rFonts w:ascii="Times New Roman" w:hAnsi="Times New Roman"/>
-          <w:sz w:val="28"/>
-          <w:szCs w:val="28"/>
-        </w:rPr>
-        <w:t xml:space="preserve"> Расчет сил, скоростей и координат точек слайма</w:t>
+        <w:t>2.3 Расчет сил, скоростей и координат точек слайма</w:t>
       </w:r>
     </w:p>
     <w:p>
@@ -11300,7 +11350,21 @@
           <w:sz w:val="28"/>
           <w:szCs w:val="28"/>
         </w:rPr>
-        <w:t>Сила реакции опоры вычисляется как проекция на ось Oy равнодействующей сил тяжести и упругости, действующих на эту точку. Если результат неотрицательный, то на точку не действует сила реакции опоры. В ином случае результат домножается на -1.</w:t>
+        <w:t xml:space="preserve">Сила реакции опоры вычисляется как проекция на ось Oy равнодействующей сил тяжести и упругости, действующих на эту точку. Если результат неотрицательный, то на точку не действует сила реакции опоры. В ином случае результат </w:t>
+      </w:r>
+      <w:r>
+        <w:rPr>
+          <w:sz w:val="28"/>
+          <w:szCs w:val="28"/>
+        </w:rPr>
+        <w:t>у</w:t>
+      </w:r>
+      <w:r>
+        <w:rPr>
+          <w:sz w:val="28"/>
+          <w:szCs w:val="28"/>
+        </w:rPr>
+        <w:t>множается на -1.</w:t>
       </w:r>
     </w:p>
     <w:p>
@@ -12982,45 +13046,29 @@
           <w:sz w:val="28"/>
           <w:szCs w:val="28"/>
         </w:rPr>
-        <w:t>2.</w:t>
-      </w:r>
-      <w:r>
-        <w:rPr>
-          <w:rFonts w:ascii="Times New Roman" w:hAnsi="Times New Roman"/>
-          <w:sz w:val="28"/>
-          <w:szCs w:val="28"/>
-        </w:rPr>
-        <w:t>4</w:t>
-      </w:r>
-      <w:r>
-        <w:rPr>
-          <w:rFonts w:ascii="Times New Roman" w:hAnsi="Times New Roman"/>
-          <w:sz w:val="28"/>
-          <w:szCs w:val="28"/>
-        </w:rPr>
-        <w:t xml:space="preserve"> Захват пользователем вершины слайма</w:t>
-      </w:r>
-    </w:p>
-    <w:p>
-      <w:pPr>
-        <w:pStyle w:val="TextBody"/>
-        <w:widowControl/>
-        <w:suppressAutoHyphens w:val="true"/>
-        <w:bidi w:val="0"/>
-        <w:spacing w:lineRule="auto" w:line="360" w:before="200" w:after="120"/>
-        <w:ind w:left="0" w:right="0" w:firstLine="737"/>
-        <w:jc w:val="both"/>
-        <w:rPr>
-          <w:sz w:val="28"/>
-          <w:szCs w:val="28"/>
-        </w:rPr>
-      </w:pPr>
-      <w:r>
-        <w:rPr>
-          <w:sz w:val="28"/>
-          <w:szCs w:val="28"/>
-        </w:rPr>
-        <w:t>Если пользователь хочет схватить вершину слайма, программа считывает координаты курсора мыши на дисплее, а затем испускает луч от точки наблюдателя через данный пиксель. Далее, находится ближайшая точка пересечения этого луча с поверхностью слайма. Если точка пересечения нашлась, то в пересеченной грани находится ближайшая к данной точке пересечения вершина. Перемещение захваченной вершины осуществляется в плоскости, параллельной плоскости экрана и проходящей через эту вершину.</w:t>
+        <w:t>2.4 Захват пользователем вершины слайма</w:t>
+      </w:r>
+    </w:p>
+    <w:p>
+      <w:pPr>
+        <w:pStyle w:val="TextBody"/>
+        <w:widowControl/>
+        <w:suppressAutoHyphens w:val="true"/>
+        <w:bidi w:val="0"/>
+        <w:spacing w:lineRule="auto" w:line="360" w:before="200" w:after="120"/>
+        <w:ind w:left="0" w:right="0" w:firstLine="737"/>
+        <w:jc w:val="both"/>
+        <w:rPr>
+          <w:sz w:val="28"/>
+          <w:szCs w:val="28"/>
+        </w:rPr>
+      </w:pPr>
+      <w:r>
+        <w:rPr>
+          <w:sz w:val="28"/>
+          <w:szCs w:val="28"/>
+        </w:rPr>
+        <w:t>Если пользователь хочет схватить вершину слайма, программа считывает координаты курсора мыши на дисплее, а затем испускает луч от точки наблюдателя через данный пиксель. Далее, находится ближайшая точка пересечения этого луча с поверхностью слайма. Если точка пересечения нашлась, то в пересеченной грани находится ближайшая к данной точке пересечения вершина. Перемещение захваченной вершины осуществляется в плоскости, параллельной плоскости экрана и проходящей через эту вершину. При этом скорость захваченной вершины обнуляется.</w:t>
       </w:r>
     </w:p>
     <w:p>
@@ -13046,23 +13094,7 @@
           <w:sz w:val="28"/>
           <w:szCs w:val="28"/>
         </w:rPr>
-        <w:t>2.</w:t>
-      </w:r>
-      <w:r>
-        <w:rPr>
-          <w:rFonts w:ascii="Times New Roman" w:hAnsi="Times New Roman"/>
-          <w:sz w:val="28"/>
-          <w:szCs w:val="28"/>
-        </w:rPr>
-        <w:t>5</w:t>
-      </w:r>
-      <w:r>
-        <w:rPr>
-          <w:rFonts w:ascii="Times New Roman" w:hAnsi="Times New Roman"/>
-          <w:sz w:val="28"/>
-          <w:szCs w:val="28"/>
-        </w:rPr>
-        <w:t xml:space="preserve"> Алгоритм обратной трассировки лучей</w:t>
+        <w:t>2.5 Алгоритм обратной трассировки лучей</w:t>
       </w:r>
     </w:p>
     <w:p>
@@ -13124,7 +13156,7 @@
           <w:szCs w:val="28"/>
           <w:shd w:fill="auto" w:val="clear"/>
         </w:rPr>
-        <w:t>Пусть есть камера и экран, который находится на некотором расстоянии от нее, причем камера должна смотреть в центр экрана под прямым углом. Через каждый пиксел по очереди из камеры строится первичный луч и находится ближайшая к экрану точка пересечения этого луча с объектами сцены. Из точки пересечения строятся теневые лучи ко всем источникам света для определения их видимости из этой точки. Далее, по выбранной модели освещения выбирается цвет. Если луч не пересекает объекты сцены, то пиксел закрашивается в цвет фона.</w:t>
+        <w:t>Пусть есть камера и экран, находящийся на некотором расстоянии от нее. Камера должна смотреть в центр экрана под прямым углом. Через каждый пиксел по очереди из камеры строится первичный луч и находится ближайшая к экрану точка пересечения этого луча с объектами сцены. Из точки пересечения строятся теневые лучи ко всем источникам света для определения их видимости из этой точки. Далее, по выбранной модели освещения выбирается цвет. Если луч не пересекает объекты сцены, то пиксел закрашивается в цвет фона.</w:t>
       </w:r>
     </w:p>
     <w:p>
@@ -13154,7 +13186,7 @@
           <w:szCs w:val="28"/>
           <w:shd w:fill="auto" w:val="clear"/>
         </w:rPr>
-        <w:t>Однако нам нужно учесть такие явления, как отражение и преломление света. Поэтому из точки пересечения строятся вторичные лучи по оптическим законам, если пересеченный объект зеркальный или преломляющий. Новые лучи рекурсивно трассируются дальше, а точки их соударений формируют дерево пересечений. По завершении рекурсии интенсивность пиксела рассчитывается путем суммирования значений интенсивности в узлах дерева с использованием модели освещения. В нашей программе интенсивность пиксела рассчитывается по модели освещения Уиттеда, то есть по формулам (9) и (10). Рекурсия завершается, если достигнуто максимальное число вторичных лучей, значение текущей интенсивности незначительно или нет пересечений с объектами сцены.</w:t>
+        <w:t>Однако нам нужно учесть такие явления, как отражение и преломление света. Поэтому из точки пересечения строятся вторичные лучи по оптическим законам, если пересеченный объект зеркальный или преломляющий. Новые лучи рекурсивно трассируются дальше, а точки их соударений формируют дерево пересечений. По завершении рекурсии интенсивность пиксела рассчитывается путем суммирования значений интенсивности в узлах дерева с использованием модели освещения. В нашей программе интенсивность пиксела рассчитывается по формулам (9) и (10). Рекурсия завершается, если достигнуто максимальное число вторичных лучей, значение текущей интенсивности незначительно или нет пересечений с объектами сцены.</w:t>
       </w:r>
     </w:p>
     <w:p>
@@ -13184,7 +13216,43 @@
           <w:szCs w:val="28"/>
           <w:shd w:fill="auto" w:val="clear"/>
         </w:rPr>
-        <w:t>Для ускорения работы алгоритма обратной трассировки лучей слайм будет содержать информацию о сферической объемлющей обочке, радиус и центр которой будут перерасчитываться при изменении положения тела в пространстве. Центр оболочки определяется как центр масс всех внешних точек слайма, а радиус – как длина отрезка, соединяющего центр оболочки с наиболее отдаленной от нее внешней точкой слайма.</w:t>
+        <w:t>Для ускорения работы алгоритма обратной трассировки лучей слайм будет содержать информацию о сферической объемлющей обо</w:t>
+      </w:r>
+      <w:r>
+        <w:rPr>
+          <w:color w:val="000000"/>
+          <w:sz w:val="28"/>
+          <w:szCs w:val="28"/>
+          <w:shd w:fill="auto" w:val="clear"/>
+        </w:rPr>
+        <w:t>ло</w:t>
+      </w:r>
+      <w:r>
+        <w:rPr>
+          <w:color w:val="000000"/>
+          <w:sz w:val="28"/>
+          <w:szCs w:val="28"/>
+          <w:shd w:fill="auto" w:val="clear"/>
+        </w:rPr>
+        <w:t xml:space="preserve">чке, радиус и центр которой будут </w:t>
+      </w:r>
+      <w:r>
+        <w:rPr>
+          <w:color w:val="000000"/>
+          <w:sz w:val="28"/>
+          <w:szCs w:val="28"/>
+          <w:shd w:fill="auto" w:val="clear"/>
+        </w:rPr>
+        <w:t>обновляться</w:t>
+      </w:r>
+      <w:r>
+        <w:rPr>
+          <w:color w:val="000000"/>
+          <w:sz w:val="28"/>
+          <w:szCs w:val="28"/>
+          <w:shd w:fill="auto" w:val="clear"/>
+        </w:rPr>
+        <w:t xml:space="preserve"> при изменении положения тела в пространстве. Центр оболочки определяется как центр масс всех внешних точек слайма, а радиус – как длина отрезка, соединяющего центр оболочки с наиболее отдаленной от нее внешней точкой слайма.</w:t>
       </w:r>
     </w:p>
     <w:p>
@@ -13237,7 +13305,7 @@
           <w:szCs w:val="28"/>
           <w:lang w:val="ru-RU" w:bidi="hi-IN"/>
         </w:rPr>
-        <w:t>3.1 Выбор инструментов разработки</w:t>
+        <w:t>3.1 Выбор языка программирования и среды разработки</w:t>
       </w:r>
     </w:p>
     <w:p>
@@ -13255,51 +13323,18 @@
         <w:jc w:val="both"/>
         <w:outlineLvl w:val="1"/>
         <w:rPr>
-          <w:rFonts w:ascii="Times New Roman" w:hAnsi="Times New Roman"/>
-          <w:sz w:val="28"/>
-          <w:szCs w:val="28"/>
           <w:highlight w:val="none"/>
-          <w:shd w:fill="FFFF00" w:val="clear"/>
-          <w:lang w:val="ru-RU" w:bidi="hi-IN"/>
-        </w:rPr>
-      </w:pPr>
-      <w:bookmarkStart w:id="46" w:name="__RefHeading___Toc1592_1222970442"/>
-      <w:bookmarkEnd w:id="46"/>
-      <w:r>
-        <w:rPr>
-          <w:sz w:val="28"/>
-          <w:szCs w:val="28"/>
-          <w:shd w:fill="FFFF00" w:val="clear"/>
-          <w:lang w:val="ru-RU" w:bidi="hi-IN"/>
-        </w:rPr>
-        <w:t>&lt;C++, Qt, QtDesigner, VSCode, qmake&gt;</w:t>
-      </w:r>
-    </w:p>
-    <w:p>
-      <w:pPr>
-        <w:pStyle w:val="Heading2"/>
-        <w:keepNext w:val="true"/>
-        <w:widowControl/>
-        <w:suppressAutoHyphens w:val="true"/>
-        <w:bidi w:val="0"/>
-        <w:spacing w:lineRule="auto" w:line="360" w:before="200" w:after="120"/>
-        <w:ind w:left="0" w:right="0" w:firstLine="737"/>
-        <w:jc w:val="both"/>
-        <w:rPr>
-          <w:sz w:val="28"/>
-          <w:szCs w:val="28"/>
-        </w:rPr>
-      </w:pPr>
-      <w:bookmarkStart w:id="47" w:name="__RefHeading___Toc1594_1222970442"/>
-      <w:bookmarkEnd w:id="47"/>
-      <w:r>
-        <w:rPr>
-          <w:rFonts w:ascii="Times New Roman" w:hAnsi="Times New Roman"/>
-          <w:sz w:val="28"/>
-          <w:szCs w:val="28"/>
-          <w:lang w:val="ru-RU" w:bidi="hi-IN"/>
-        </w:rPr>
-        <w:t>3.2 Структура классов. Диаграмма классов</w:t>
+          <w:shd w:fill="auto" w:val="clear"/>
+        </w:rPr>
+      </w:pPr>
+      <w:r>
+        <w:rPr>
+          <w:sz w:val="28"/>
+          <w:szCs w:val="28"/>
+          <w:shd w:fill="auto" w:val="clear"/>
+          <w:lang w:val="ru-RU" w:bidi="hi-IN"/>
+        </w:rPr>
+        <w:t>Для выполнения данной работы был выбран высокоуровневый язык программирования C++. Данный выбор обусловлен следующими факторами:</w:t>
       </w:r>
     </w:p>
     <w:p>
@@ -13317,105 +13352,18 @@
         <w:jc w:val="both"/>
         <w:outlineLvl w:val="1"/>
         <w:rPr>
-          <w:rFonts w:ascii="Times New Roman" w:hAnsi="Times New Roman"/>
-          <w:sz w:val="28"/>
-          <w:szCs w:val="28"/>
           <w:highlight w:val="none"/>
-          <w:shd w:fill="FFFF00" w:val="clear"/>
-          <w:lang w:val="ru-RU" w:bidi="hi-IN"/>
-        </w:rPr>
-      </w:pPr>
-      <w:bookmarkStart w:id="48" w:name="__RefHeading___Toc1596_1222970442"/>
-      <w:bookmarkEnd w:id="48"/>
-      <w:r>
-        <w:rPr>
-          <w:sz w:val="28"/>
-          <w:szCs w:val="28"/>
-          <w:shd w:fill="FFFF00" w:val="clear"/>
-          <w:lang w:val="ru-RU" w:bidi="hi-IN"/>
-        </w:rPr>
-        <w:t>&lt;хех она огромная, так что лучше вынести ее в приложение или в отдельный лист (а можно вообще забить на ООП и просто обойтись 6-8 классами)&gt;</w:t>
-      </w:r>
-    </w:p>
-    <w:p>
-      <w:pPr>
-        <w:pStyle w:val="Heading2"/>
-        <w:keepNext w:val="true"/>
-        <w:widowControl/>
-        <w:suppressAutoHyphens w:val="true"/>
-        <w:bidi w:val="0"/>
-        <w:spacing w:lineRule="auto" w:line="360" w:before="200" w:after="120"/>
-        <w:ind w:left="0" w:right="0" w:firstLine="737"/>
-        <w:jc w:val="left"/>
-        <w:rPr>
-          <w:sz w:val="28"/>
-          <w:szCs w:val="28"/>
-        </w:rPr>
-      </w:pPr>
-      <w:bookmarkStart w:id="49" w:name="__RefHeading___Toc1598_1222970442"/>
-      <w:bookmarkEnd w:id="49"/>
-      <w:r>
-        <w:rPr>
-          <w:rFonts w:ascii="Times New Roman" w:hAnsi="Times New Roman"/>
-          <w:sz w:val="28"/>
-          <w:szCs w:val="28"/>
-          <w:lang w:val="ru-RU" w:bidi="hi-IN"/>
-        </w:rPr>
-        <w:t>3.3 Интерфейс программы</w:t>
-      </w:r>
-    </w:p>
-    <w:p>
-      <w:pPr>
-        <w:pStyle w:val="TextBody"/>
-        <w:widowControl/>
-        <w:suppressAutoHyphens w:val="true"/>
-        <w:bidi w:val="0"/>
-        <w:spacing w:lineRule="auto" w:line="360" w:before="200" w:after="120"/>
-        <w:ind w:left="0" w:right="0" w:firstLine="737"/>
-        <w:jc w:val="left"/>
-        <w:rPr>
-          <w:highlight w:val="none"/>
-          <w:shd w:fill="FF0000" w:val="clear"/>
-        </w:rPr>
-      </w:pPr>
-      <w:r>
-        <w:rPr>
-          <w:sz w:val="28"/>
-          <w:szCs w:val="28"/>
-          <w:shd w:fill="FF0000" w:val="clear"/>
-          <w:lang w:val="ru-RU" w:bidi="hi-IN"/>
-        </w:rPr>
-        <w:t>&lt;разработать инетрфейс&gt;</w:t>
-      </w:r>
-      <w:r>
-        <w:br w:type="page"/>
-      </w:r>
-    </w:p>
-    <w:p>
-      <w:pPr>
-        <w:pStyle w:val="Heading1"/>
-        <w:widowControl/>
-        <w:suppressAutoHyphens w:val="true"/>
-        <w:bidi w:val="0"/>
-        <w:spacing w:lineRule="auto" w:line="360" w:before="240" w:after="120"/>
-        <w:ind w:left="0" w:right="0" w:firstLine="737"/>
-        <w:jc w:val="both"/>
-        <w:outlineLvl w:val="1"/>
-        <w:rPr>
-          <w:sz w:val="28"/>
-          <w:szCs w:val="28"/>
-        </w:rPr>
-      </w:pPr>
-      <w:bookmarkStart w:id="50" w:name="__RefHeading___Toc1600_1222970442"/>
-      <w:bookmarkEnd w:id="50"/>
-      <w:r>
-        <w:rPr>
-          <w:rFonts w:ascii="Times New Roman" w:hAnsi="Times New Roman"/>
-          <w:sz w:val="28"/>
-          <w:szCs w:val="28"/>
-          <w:lang w:val="ru-RU" w:bidi="hi-IN"/>
-        </w:rPr>
-        <w:t>Заключение</w:t>
+          <w:shd w:fill="auto" w:val="clear"/>
+        </w:rPr>
+      </w:pPr>
+      <w:r>
+        <w:rPr>
+          <w:sz w:val="28"/>
+          <w:szCs w:val="28"/>
+          <w:shd w:fill="auto" w:val="clear"/>
+          <w:lang w:val="ru-RU" w:bidi="hi-IN"/>
+        </w:rPr>
+        <w:t>1) C++ поддерживает технологию объектно-ориентированного программирования, которая позволяет легко модифицировать программу и эффективно организовывать взаимодействия между объектами;</w:t>
       </w:r>
     </w:p>
     <w:p>
@@ -13428,55 +13376,37 @@
         </w:numPr>
         <w:suppressAutoHyphens w:val="true"/>
         <w:bidi w:val="0"/>
-        <w:spacing w:lineRule="auto" w:line="360" w:before="240" w:after="120"/>
+        <w:spacing w:lineRule="auto" w:line="360" w:before="200" w:after="120"/>
         <w:ind w:left="0" w:right="0" w:firstLine="737"/>
         <w:jc w:val="both"/>
         <w:outlineLvl w:val="1"/>
-        <w:rPr>
-          <w:highlight w:val="none"/>
-          <w:shd w:fill="FF0000" w:val="clear"/>
-        </w:rPr>
-      </w:pPr>
-      <w:bookmarkStart w:id="51" w:name="__RefHeading___Toc1602_1222970442"/>
-      <w:bookmarkEnd w:id="51"/>
-      <w:r>
-        <w:rPr>
-          <w:sz w:val="28"/>
-          <w:szCs w:val="28"/>
-          <w:shd w:fill="FF0000" w:val="clear"/>
-          <w:lang w:val="ru-RU" w:bidi="hi-IN"/>
-        </w:rPr>
-        <w:t>&lt;написать&gt;</w:t>
-      </w:r>
-      <w:r>
-        <w:br w:type="page"/>
-      </w:r>
-    </w:p>
-    <w:p>
-      <w:pPr>
-        <w:pStyle w:val="Heading1"/>
-        <w:widowControl/>
-        <w:suppressAutoHyphens w:val="true"/>
-        <w:bidi w:val="0"/>
-        <w:spacing w:lineRule="auto" w:line="360" w:before="240" w:after="120"/>
-        <w:ind w:left="0" w:right="0" w:firstLine="737"/>
-        <w:jc w:val="both"/>
-        <w:outlineLvl w:val="1"/>
-        <w:rPr>
-          <w:sz w:val="28"/>
-          <w:szCs w:val="28"/>
-        </w:rPr>
-      </w:pPr>
-      <w:bookmarkStart w:id="52" w:name="__RefHeading___Toc1604_1222970442"/>
-      <w:bookmarkEnd w:id="52"/>
-      <w:r>
-        <w:rPr>
-          <w:rFonts w:ascii="Times New Roman" w:hAnsi="Times New Roman"/>
-          <w:sz w:val="28"/>
-          <w:szCs w:val="28"/>
-          <w:lang w:val="ru-RU" w:bidi="hi-IN"/>
-        </w:rPr>
-        <w:t>Список использованных источников</w:t>
+        <w:rPr/>
+      </w:pPr>
+      <w:r>
+        <w:rPr>
+          <w:sz w:val="28"/>
+          <w:szCs w:val="28"/>
+          <w:shd w:fill="auto" w:val="clear"/>
+          <w:lang w:val="ru-RU" w:bidi="hi-IN"/>
+        </w:rPr>
+        <w:t xml:space="preserve">2) </w:t>
+      </w:r>
+      <w:r>
+        <w:rPr>
+          <w:sz w:val="28"/>
+          <w:szCs w:val="28"/>
+          <w:lang w:val="ru-RU" w:bidi="hi-IN"/>
+        </w:rPr>
+        <w:t>С++ обладает очень высокими показателями вычислительной производительности, что также обеспечивает достойную скорость исполнения кода</w:t>
+      </w:r>
+      <w:r>
+        <w:rPr>
+          <w:sz w:val="28"/>
+          <w:szCs w:val="28"/>
+          <w:shd w:fill="auto" w:val="clear"/>
+          <w:lang w:val="ru-RU" w:bidi="hi-IN"/>
+        </w:rPr>
+        <w:t>;</w:t>
       </w:r>
     </w:p>
     <w:p>
@@ -13489,25 +13419,1941 @@
         </w:numPr>
         <w:suppressAutoHyphens w:val="true"/>
         <w:bidi w:val="0"/>
+        <w:spacing w:lineRule="auto" w:line="360" w:before="200" w:after="120"/>
+        <w:ind w:left="0" w:right="0" w:firstLine="737"/>
+        <w:jc w:val="both"/>
+        <w:outlineLvl w:val="1"/>
+        <w:rPr/>
+      </w:pPr>
+      <w:r>
+        <w:rPr>
+          <w:sz w:val="28"/>
+          <w:szCs w:val="28"/>
+          <w:shd w:fill="auto" w:val="clear"/>
+          <w:lang w:val="ru-RU" w:bidi="hi-IN"/>
+        </w:rPr>
+        <w:t>3) Для C++ было создано множество библиотек, которые могут быть использованы, в частности, для математических расчетов.</w:t>
+      </w:r>
+    </w:p>
+    <w:p>
+      <w:pPr>
+        <w:pStyle w:val="TextBody"/>
+        <w:widowControl/>
+        <w:numPr>
+          <w:ilvl w:val="0"/>
+          <w:numId w:val="0"/>
+        </w:numPr>
+        <w:suppressAutoHyphens w:val="true"/>
+        <w:bidi w:val="0"/>
+        <w:spacing w:lineRule="auto" w:line="360" w:before="200" w:after="120"/>
+        <w:ind w:left="0" w:right="0" w:firstLine="737"/>
+        <w:jc w:val="both"/>
+        <w:outlineLvl w:val="1"/>
+        <w:rPr/>
+      </w:pPr>
+      <w:r>
+        <w:rPr>
+          <w:sz w:val="28"/>
+          <w:szCs w:val="28"/>
+          <w:shd w:fill="auto" w:val="clear"/>
+          <w:lang w:val="ru-RU" w:bidi="hi-IN"/>
+        </w:rPr>
+        <w:t>В качестве среды разработки была выбрана Visual Studio Code по следующим причинам:</w:t>
+      </w:r>
+    </w:p>
+    <w:p>
+      <w:pPr>
+        <w:pStyle w:val="TextBody"/>
+        <w:widowControl/>
+        <w:numPr>
+          <w:ilvl w:val="0"/>
+          <w:numId w:val="0"/>
+        </w:numPr>
+        <w:suppressAutoHyphens w:val="true"/>
+        <w:bidi w:val="0"/>
+        <w:spacing w:lineRule="auto" w:line="360" w:before="200" w:after="120"/>
+        <w:ind w:left="0" w:right="0" w:firstLine="737"/>
+        <w:jc w:val="both"/>
+        <w:outlineLvl w:val="1"/>
+        <w:rPr/>
+      </w:pPr>
+      <w:r>
+        <w:rPr>
+          <w:sz w:val="28"/>
+          <w:szCs w:val="28"/>
+          <w:shd w:fill="auto" w:val="clear"/>
+          <w:lang w:val="ru-RU" w:bidi="hi-IN"/>
+        </w:rPr>
+        <w:t>1) Данная среда разработки бесплатна;</w:t>
+      </w:r>
+    </w:p>
+    <w:p>
+      <w:pPr>
+        <w:pStyle w:val="TextBody"/>
+        <w:widowControl/>
+        <w:numPr>
+          <w:ilvl w:val="0"/>
+          <w:numId w:val="0"/>
+        </w:numPr>
+        <w:suppressAutoHyphens w:val="true"/>
+        <w:bidi w:val="0"/>
+        <w:spacing w:lineRule="auto" w:line="360" w:before="200" w:after="120"/>
+        <w:ind w:left="0" w:right="0" w:firstLine="737"/>
+        <w:jc w:val="both"/>
+        <w:outlineLvl w:val="1"/>
+        <w:rPr/>
+      </w:pPr>
+      <w:r>
+        <w:rPr>
+          <w:sz w:val="28"/>
+          <w:szCs w:val="28"/>
+          <w:shd w:fill="auto" w:val="clear"/>
+          <w:lang w:val="ru-RU" w:bidi="hi-IN"/>
+        </w:rPr>
+        <w:t>2) В данной среде присутствуют встроенный отладчик, инструменты для работы с Git и средства навигации по коду, автодополнения кода и контекстной подсказки;</w:t>
+      </w:r>
+    </w:p>
+    <w:p>
+      <w:pPr>
+        <w:pStyle w:val="TextBody"/>
+        <w:widowControl/>
+        <w:numPr>
+          <w:ilvl w:val="0"/>
+          <w:numId w:val="0"/>
+        </w:numPr>
+        <w:suppressAutoHyphens w:val="true"/>
+        <w:bidi w:val="0"/>
+        <w:spacing w:lineRule="auto" w:line="360" w:before="200" w:after="120"/>
+        <w:ind w:left="0" w:right="0" w:firstLine="737"/>
+        <w:jc w:val="both"/>
+        <w:outlineLvl w:val="1"/>
+        <w:rPr/>
+      </w:pPr>
+      <w:r>
+        <w:rPr>
+          <w:sz w:val="28"/>
+          <w:szCs w:val="28"/>
+          <w:shd w:fill="auto" w:val="clear"/>
+          <w:lang w:val="ru-RU" w:bidi="hi-IN"/>
+        </w:rPr>
+        <w:t>3) Имеется возможность расширить любой функционал, включая компиляцию и отладку.</w:t>
+      </w:r>
+    </w:p>
+    <w:p>
+      <w:pPr>
+        <w:pStyle w:val="Heading2"/>
+        <w:keepNext w:val="true"/>
+        <w:widowControl/>
+        <w:suppressAutoHyphens w:val="true"/>
+        <w:bidi w:val="0"/>
+        <w:spacing w:lineRule="auto" w:line="360" w:before="200" w:after="120"/>
+        <w:ind w:left="0" w:right="0" w:firstLine="737"/>
+        <w:jc w:val="both"/>
+        <w:rPr>
+          <w:sz w:val="28"/>
+          <w:szCs w:val="28"/>
+        </w:rPr>
+      </w:pPr>
+      <w:bookmarkStart w:id="46" w:name="__RefHeading___Toc1594_1222970442"/>
+      <w:bookmarkEnd w:id="46"/>
+      <w:r>
+        <w:rPr>
+          <w:rFonts w:ascii="Times New Roman" w:hAnsi="Times New Roman"/>
+          <w:sz w:val="28"/>
+          <w:szCs w:val="28"/>
+          <w:lang w:val="ru-RU" w:bidi="hi-IN"/>
+        </w:rPr>
+        <w:t>3.2 Структура классов. Диаграмма классов</w:t>
+      </w:r>
+    </w:p>
+    <w:p>
+      <w:pPr>
+        <w:pStyle w:val="TextBody"/>
+        <w:widowControl/>
+        <w:numPr>
+          <w:ilvl w:val="0"/>
+          <w:numId w:val="0"/>
+        </w:numPr>
+        <w:suppressAutoHyphens w:val="true"/>
+        <w:bidi w:val="0"/>
+        <w:spacing w:lineRule="auto" w:line="360" w:before="200" w:after="120"/>
+        <w:ind w:left="0" w:right="0" w:firstLine="737"/>
+        <w:jc w:val="both"/>
+        <w:outlineLvl w:val="1"/>
+        <w:rPr>
+          <w:highlight w:val="none"/>
+          <w:shd w:fill="auto" w:val="clear"/>
+        </w:rPr>
+      </w:pPr>
+      <w:r>
+        <w:rPr>
+          <w:sz w:val="28"/>
+          <w:szCs w:val="28"/>
+          <w:shd w:fill="auto" w:val="clear"/>
+          <w:lang w:val="ru-RU" w:bidi="hi-IN"/>
+        </w:rPr>
+        <w:t>Для решения данной задачи используются следующие классы:</w:t>
+      </w:r>
+    </w:p>
+    <w:p>
+      <w:pPr>
+        <w:pStyle w:val="TextBody"/>
+        <w:widowControl/>
+        <w:numPr>
+          <w:ilvl w:val="0"/>
+          <w:numId w:val="0"/>
+        </w:numPr>
+        <w:suppressAutoHyphens w:val="true"/>
+        <w:bidi w:val="0"/>
+        <w:spacing w:lineRule="auto" w:line="360" w:before="200" w:after="120"/>
+        <w:ind w:left="0" w:right="0" w:firstLine="737"/>
+        <w:jc w:val="both"/>
+        <w:outlineLvl w:val="1"/>
+        <w:rPr>
+          <w:highlight w:val="none"/>
+          <w:shd w:fill="auto" w:val="clear"/>
+        </w:rPr>
+      </w:pPr>
+      <w:r>
+        <w:rPr>
+          <w:sz w:val="28"/>
+          <w:szCs w:val="28"/>
+          <w:shd w:fill="auto" w:val="clear"/>
+          <w:lang w:val="ru-RU" w:bidi="hi-IN"/>
+        </w:rPr>
+        <w:t>1) MainWindow — оконный интерфейс, через который пользователь взаимодействует с программой;</w:t>
+      </w:r>
+    </w:p>
+    <w:p>
+      <w:pPr>
+        <w:pStyle w:val="TextBody"/>
+        <w:widowControl/>
+        <w:numPr>
+          <w:ilvl w:val="0"/>
+          <w:numId w:val="0"/>
+        </w:numPr>
+        <w:suppressAutoHyphens w:val="true"/>
+        <w:bidi w:val="0"/>
+        <w:spacing w:lineRule="auto" w:line="360" w:before="200" w:after="120"/>
+        <w:ind w:left="0" w:right="0" w:firstLine="737"/>
+        <w:jc w:val="both"/>
+        <w:outlineLvl w:val="1"/>
+        <w:rPr>
+          <w:highlight w:val="none"/>
+          <w:shd w:fill="auto" w:val="clear"/>
+        </w:rPr>
+      </w:pPr>
+      <w:r>
+        <w:rPr>
+          <w:sz w:val="28"/>
+          <w:szCs w:val="28"/>
+          <w:shd w:fill="auto" w:val="clear"/>
+          <w:lang w:val="ru-RU" w:bidi="hi-IN"/>
+        </w:rPr>
+        <w:t>2) Plot — содержит в себе информацию о дисплее и осуществляет вывод изображения на экран;</w:t>
+      </w:r>
+    </w:p>
+    <w:p>
+      <w:pPr>
+        <w:pStyle w:val="TextBody"/>
+        <w:widowControl/>
+        <w:numPr>
+          <w:ilvl w:val="0"/>
+          <w:numId w:val="0"/>
+        </w:numPr>
+        <w:suppressAutoHyphens w:val="true"/>
+        <w:bidi w:val="0"/>
+        <w:spacing w:lineRule="auto" w:line="360" w:before="200" w:after="120"/>
+        <w:ind w:left="0" w:right="0" w:firstLine="737"/>
+        <w:jc w:val="both"/>
+        <w:outlineLvl w:val="1"/>
+        <w:rPr>
+          <w:highlight w:val="none"/>
+          <w:shd w:fill="auto" w:val="clear"/>
+        </w:rPr>
+      </w:pPr>
+      <w:r>
+        <w:rPr>
+          <w:sz w:val="28"/>
+          <w:szCs w:val="28"/>
+          <w:shd w:fill="auto" w:val="clear"/>
+          <w:lang w:val="ru-RU" w:bidi="hi-IN"/>
+        </w:rPr>
+        <w:t>3) Scene — совокупность объектов сцены;</w:t>
+      </w:r>
+    </w:p>
+    <w:p>
+      <w:pPr>
+        <w:pStyle w:val="TextBody"/>
+        <w:widowControl/>
+        <w:numPr>
+          <w:ilvl w:val="0"/>
+          <w:numId w:val="0"/>
+        </w:numPr>
+        <w:suppressAutoHyphens w:val="true"/>
+        <w:bidi w:val="0"/>
+        <w:spacing w:lineRule="auto" w:line="360" w:before="200" w:after="120"/>
+        <w:ind w:left="0" w:right="0" w:firstLine="737"/>
+        <w:jc w:val="both"/>
+        <w:outlineLvl w:val="1"/>
+        <w:rPr>
+          <w:highlight w:val="none"/>
+          <w:shd w:fill="auto" w:val="clear"/>
+        </w:rPr>
+      </w:pPr>
+      <w:r>
+        <w:rPr>
+          <w:sz w:val="28"/>
+          <w:szCs w:val="28"/>
+          <w:shd w:fill="auto" w:val="clear"/>
+          <w:lang w:val="ru-RU" w:bidi="hi-IN"/>
+        </w:rPr>
+        <w:t>4) Timer — используется для отсчета времени каждого кадра;</w:t>
+      </w:r>
+    </w:p>
+    <w:p>
+      <w:pPr>
+        <w:pStyle w:val="TextBody"/>
+        <w:widowControl/>
+        <w:numPr>
+          <w:ilvl w:val="0"/>
+          <w:numId w:val="0"/>
+        </w:numPr>
+        <w:suppressAutoHyphens w:val="true"/>
+        <w:bidi w:val="0"/>
+        <w:spacing w:lineRule="auto" w:line="360" w:before="200" w:after="120"/>
+        <w:ind w:left="0" w:right="0" w:firstLine="737"/>
+        <w:jc w:val="both"/>
+        <w:outlineLvl w:val="1"/>
+        <w:rPr>
+          <w:highlight w:val="none"/>
+          <w:shd w:fill="auto" w:val="clear"/>
+        </w:rPr>
+      </w:pPr>
+      <w:r>
+        <w:rPr>
+          <w:sz w:val="28"/>
+          <w:szCs w:val="28"/>
+          <w:shd w:fill="auto" w:val="clear"/>
+          <w:lang w:val="ru-RU" w:bidi="hi-IN"/>
+        </w:rPr>
+        <w:t>5) Object — абстрактный класс объекта сцены;</w:t>
+      </w:r>
+    </w:p>
+    <w:p>
+      <w:pPr>
+        <w:pStyle w:val="TextBody"/>
+        <w:widowControl/>
+        <w:numPr>
+          <w:ilvl w:val="0"/>
+          <w:numId w:val="0"/>
+        </w:numPr>
+        <w:suppressAutoHyphens w:val="true"/>
+        <w:bidi w:val="0"/>
+        <w:spacing w:lineRule="auto" w:line="360" w:before="200" w:after="120"/>
+        <w:ind w:left="0" w:right="0" w:firstLine="737"/>
+        <w:jc w:val="both"/>
+        <w:outlineLvl w:val="1"/>
+        <w:rPr>
+          <w:highlight w:val="none"/>
+          <w:shd w:fill="auto" w:val="clear"/>
+        </w:rPr>
+      </w:pPr>
+      <w:r>
+        <w:rPr>
+          <w:sz w:val="28"/>
+          <w:szCs w:val="28"/>
+          <w:shd w:fill="auto" w:val="clear"/>
+          <w:lang w:val="ru-RU" w:bidi="hi-IN"/>
+        </w:rPr>
+        <w:t>6) Camera — камера, заданный точкой положения в пространстве и направляющим вектором;</w:t>
+      </w:r>
+    </w:p>
+    <w:p>
+      <w:pPr>
+        <w:pStyle w:val="TextBody"/>
+        <w:widowControl/>
+        <w:numPr>
+          <w:ilvl w:val="0"/>
+          <w:numId w:val="0"/>
+        </w:numPr>
+        <w:suppressAutoHyphens w:val="true"/>
+        <w:bidi w:val="0"/>
+        <w:spacing w:lineRule="auto" w:line="360" w:before="200" w:after="120"/>
+        <w:ind w:left="0" w:right="0" w:firstLine="737"/>
+        <w:jc w:val="both"/>
+        <w:outlineLvl w:val="1"/>
+        <w:rPr>
+          <w:highlight w:val="none"/>
+          <w:shd w:fill="auto" w:val="clear"/>
+        </w:rPr>
+      </w:pPr>
+      <w:r>
+        <w:rPr>
+          <w:sz w:val="28"/>
+          <w:szCs w:val="28"/>
+          <w:shd w:fill="auto" w:val="clear"/>
+          <w:lang w:val="ru-RU" w:bidi="hi-IN"/>
+        </w:rPr>
+        <w:t>7) LightSource — точечный источник света;</w:t>
+      </w:r>
+    </w:p>
+    <w:p>
+      <w:pPr>
+        <w:pStyle w:val="TextBody"/>
+        <w:widowControl/>
+        <w:numPr>
+          <w:ilvl w:val="0"/>
+          <w:numId w:val="0"/>
+        </w:numPr>
+        <w:suppressAutoHyphens w:val="true"/>
+        <w:bidi w:val="0"/>
+        <w:spacing w:lineRule="auto" w:line="360" w:before="200" w:after="120"/>
+        <w:ind w:left="0" w:right="0" w:firstLine="737"/>
+        <w:jc w:val="both"/>
+        <w:outlineLvl w:val="1"/>
+        <w:rPr>
+          <w:highlight w:val="none"/>
+          <w:shd w:fill="auto" w:val="clear"/>
+        </w:rPr>
+      </w:pPr>
+      <w:r>
+        <w:rPr>
+          <w:sz w:val="28"/>
+          <w:szCs w:val="28"/>
+          <w:shd w:fill="auto" w:val="clear"/>
+          <w:lang w:val="ru-RU" w:bidi="hi-IN"/>
+        </w:rPr>
+        <w:t>8) Slime — моделируемый объект (слайм);</w:t>
+      </w:r>
+    </w:p>
+    <w:p>
+      <w:pPr>
+        <w:pStyle w:val="TextBody"/>
+        <w:widowControl/>
+        <w:numPr>
+          <w:ilvl w:val="0"/>
+          <w:numId w:val="0"/>
+        </w:numPr>
+        <w:suppressAutoHyphens w:val="true"/>
+        <w:bidi w:val="0"/>
+        <w:spacing w:lineRule="auto" w:line="360" w:before="200" w:after="120"/>
+        <w:ind w:left="0" w:right="0" w:firstLine="737"/>
+        <w:jc w:val="both"/>
+        <w:outlineLvl w:val="1"/>
+        <w:rPr>
+          <w:highlight w:val="none"/>
+          <w:shd w:fill="auto" w:val="clear"/>
+        </w:rPr>
+      </w:pPr>
+      <w:r>
+        <w:rPr>
+          <w:sz w:val="28"/>
+          <w:szCs w:val="28"/>
+          <w:shd w:fill="auto" w:val="clear"/>
+          <w:lang w:val="ru-RU" w:bidi="hi-IN"/>
+        </w:rPr>
+        <w:t>9) Floor — пол, имеющий структуру;</w:t>
+      </w:r>
+    </w:p>
+    <w:p>
+      <w:pPr>
+        <w:pStyle w:val="TextBody"/>
+        <w:widowControl/>
+        <w:numPr>
+          <w:ilvl w:val="0"/>
+          <w:numId w:val="0"/>
+        </w:numPr>
+        <w:suppressAutoHyphens w:val="true"/>
+        <w:bidi w:val="0"/>
+        <w:spacing w:lineRule="auto" w:line="360" w:before="200" w:after="120"/>
+        <w:ind w:left="0" w:right="0" w:firstLine="737"/>
+        <w:jc w:val="both"/>
+        <w:outlineLvl w:val="1"/>
+        <w:rPr>
+          <w:lang w:val="ru-RU" w:eastAsia="zh-CN" w:bidi="hi-IN"/>
+        </w:rPr>
+      </w:pPr>
+      <w:r>
+        <w:rPr>
+          <w:sz w:val="28"/>
+          <w:szCs w:val="28"/>
+          <w:shd w:fill="auto" w:val="clear"/>
+          <w:lang w:val="ru-RU" w:eastAsia="zh-CN" w:bidi="hi-IN"/>
+        </w:rPr>
+        <w:t>10) Texture — абстрактный класс обработчика текстур, осуществляющего загрузку текстур их наложение на объекты;</w:t>
+      </w:r>
+    </w:p>
+    <w:p>
+      <w:pPr>
+        <w:pStyle w:val="TextBody"/>
+        <w:widowControl/>
+        <w:numPr>
+          <w:ilvl w:val="0"/>
+          <w:numId w:val="0"/>
+        </w:numPr>
+        <w:suppressAutoHyphens w:val="true"/>
+        <w:bidi w:val="0"/>
+        <w:spacing w:lineRule="auto" w:line="360" w:before="200" w:after="120"/>
+        <w:ind w:left="0" w:right="0" w:firstLine="737"/>
+        <w:jc w:val="both"/>
+        <w:outlineLvl w:val="1"/>
+        <w:rPr>
+          <w:highlight w:val="none"/>
+          <w:shd w:fill="auto" w:val="clear"/>
+        </w:rPr>
+      </w:pPr>
+      <w:r>
+        <w:rPr>
+          <w:sz w:val="28"/>
+          <w:szCs w:val="28"/>
+          <w:shd w:fill="auto" w:val="clear"/>
+          <w:lang w:val="ru-RU" w:bidi="hi-IN"/>
+        </w:rPr>
+        <w:t>11) FloorTexture — обработчик текстур для пола;</w:t>
+      </w:r>
+    </w:p>
+    <w:p>
+      <w:pPr>
+        <w:pStyle w:val="TextBody"/>
+        <w:widowControl/>
+        <w:numPr>
+          <w:ilvl w:val="0"/>
+          <w:numId w:val="0"/>
+        </w:numPr>
+        <w:suppressAutoHyphens w:val="true"/>
+        <w:bidi w:val="0"/>
+        <w:spacing w:lineRule="auto" w:line="360" w:before="200" w:after="120"/>
+        <w:ind w:left="0" w:right="0" w:firstLine="737"/>
+        <w:jc w:val="both"/>
+        <w:outlineLvl w:val="1"/>
+        <w:rPr>
+          <w:highlight w:val="none"/>
+          <w:shd w:fill="auto" w:val="clear"/>
+        </w:rPr>
+      </w:pPr>
+      <w:r>
+        <w:rPr>
+          <w:sz w:val="28"/>
+          <w:szCs w:val="28"/>
+          <w:shd w:fill="auto" w:val="clear"/>
+          <w:lang w:val="ru-RU" w:bidi="hi-IN"/>
+        </w:rPr>
+        <w:t>12) RGBColor — работа с цветом в формате RGB;</w:t>
+      </w:r>
+    </w:p>
+    <w:p>
+      <w:pPr>
+        <w:pStyle w:val="TextBody"/>
+        <w:widowControl/>
+        <w:numPr>
+          <w:ilvl w:val="0"/>
+          <w:numId w:val="0"/>
+        </w:numPr>
+        <w:suppressAutoHyphens w:val="true"/>
+        <w:bidi w:val="0"/>
+        <w:spacing w:lineRule="auto" w:line="360" w:before="200" w:after="120"/>
+        <w:ind w:left="0" w:right="0" w:firstLine="737"/>
+        <w:jc w:val="both"/>
+        <w:outlineLvl w:val="1"/>
+        <w:rPr>
+          <w:highlight w:val="none"/>
+          <w:shd w:fill="auto" w:val="clear"/>
+        </w:rPr>
+      </w:pPr>
+      <w:r>
+        <w:rPr>
+          <w:sz w:val="28"/>
+          <w:szCs w:val="28"/>
+          <w:shd w:fill="auto" w:val="clear"/>
+          <w:lang w:val="ru-RU" w:bidi="hi-IN"/>
+        </w:rPr>
+        <w:t>13) PlaneFace — плоская поверхность объекта;</w:t>
+      </w:r>
+    </w:p>
+    <w:p>
+      <w:pPr>
+        <w:pStyle w:val="TextBody"/>
+        <w:widowControl/>
+        <w:numPr>
+          <w:ilvl w:val="0"/>
+          <w:numId w:val="0"/>
+        </w:numPr>
+        <w:suppressAutoHyphens w:val="true"/>
+        <w:bidi w:val="0"/>
+        <w:spacing w:lineRule="auto" w:line="360" w:before="200" w:after="120"/>
+        <w:ind w:left="0" w:right="0" w:firstLine="737"/>
+        <w:jc w:val="both"/>
+        <w:outlineLvl w:val="1"/>
+        <w:rPr>
+          <w:highlight w:val="none"/>
+          <w:shd w:fill="auto" w:val="clear"/>
+        </w:rPr>
+      </w:pPr>
+      <w:r>
+        <w:rPr>
+          <w:sz w:val="28"/>
+          <w:szCs w:val="28"/>
+          <w:shd w:fill="auto" w:val="clear"/>
+          <w:lang w:val="ru-RU" w:bidi="hi-IN"/>
+        </w:rPr>
+        <w:t>14) SphereCover — сферическая оболочка слайма, нужна для оптимизации алгоритма трассировки лучей по времени;</w:t>
+      </w:r>
+    </w:p>
+    <w:p>
+      <w:pPr>
+        <w:pStyle w:val="TextBody"/>
+        <w:widowControl/>
+        <w:numPr>
+          <w:ilvl w:val="0"/>
+          <w:numId w:val="0"/>
+        </w:numPr>
+        <w:suppressAutoHyphens w:val="true"/>
+        <w:bidi w:val="0"/>
+        <w:spacing w:lineRule="auto" w:line="360" w:before="200" w:after="120"/>
+        <w:ind w:left="0" w:right="0" w:firstLine="737"/>
+        <w:jc w:val="both"/>
+        <w:outlineLvl w:val="1"/>
+        <w:rPr>
+          <w:highlight w:val="none"/>
+          <w:shd w:fill="auto" w:val="clear"/>
+        </w:rPr>
+      </w:pPr>
+      <w:r>
+        <w:rPr>
+          <w:sz w:val="28"/>
+          <w:szCs w:val="28"/>
+          <w:shd w:fill="auto" w:val="clear"/>
+          <w:lang w:val="ru-RU" w:bidi="hi-IN"/>
+        </w:rPr>
+        <w:t>15) MassPoint — точка масс слайма;</w:t>
+      </w:r>
+    </w:p>
+    <w:p>
+      <w:pPr>
+        <w:pStyle w:val="TextBody"/>
+        <w:widowControl/>
+        <w:numPr>
+          <w:ilvl w:val="0"/>
+          <w:numId w:val="0"/>
+        </w:numPr>
+        <w:suppressAutoHyphens w:val="true"/>
+        <w:bidi w:val="0"/>
+        <w:spacing w:lineRule="auto" w:line="360" w:before="200" w:after="120"/>
+        <w:ind w:left="0" w:right="0" w:firstLine="737"/>
+        <w:jc w:val="both"/>
+        <w:outlineLvl w:val="1"/>
+        <w:rPr>
+          <w:highlight w:val="none"/>
+          <w:shd w:fill="auto" w:val="clear"/>
+        </w:rPr>
+      </w:pPr>
+      <w:r>
+        <w:rPr>
+          <w:sz w:val="28"/>
+          <w:szCs w:val="28"/>
+          <w:shd w:fill="auto" w:val="clear"/>
+          <w:lang w:val="ru-RU" w:bidi="hi-IN"/>
+        </w:rPr>
+        <w:t>16) Point — геометрическая точка;</w:t>
+      </w:r>
+    </w:p>
+    <w:p>
+      <w:pPr>
+        <w:pStyle w:val="TextBody"/>
+        <w:widowControl/>
+        <w:numPr>
+          <w:ilvl w:val="0"/>
+          <w:numId w:val="0"/>
+        </w:numPr>
+        <w:suppressAutoHyphens w:val="true"/>
+        <w:bidi w:val="0"/>
+        <w:spacing w:lineRule="auto" w:line="360" w:before="200" w:after="120"/>
+        <w:ind w:left="0" w:right="0" w:firstLine="737"/>
+        <w:jc w:val="both"/>
+        <w:outlineLvl w:val="1"/>
+        <w:rPr>
+          <w:highlight w:val="none"/>
+          <w:shd w:fill="auto" w:val="clear"/>
+        </w:rPr>
+      </w:pPr>
+      <w:r>
+        <w:rPr>
+          <w:sz w:val="28"/>
+          <w:szCs w:val="28"/>
+          <w:shd w:fill="auto" w:val="clear"/>
+          <w:lang w:val="ru-RU" w:bidi="hi-IN"/>
+        </w:rPr>
+        <w:t>17) Vector3d — трехмерный вектор;</w:t>
+      </w:r>
+    </w:p>
+    <w:p>
+      <w:pPr>
+        <w:pStyle w:val="TextBody"/>
+        <w:widowControl/>
+        <w:numPr>
+          <w:ilvl w:val="0"/>
+          <w:numId w:val="0"/>
+        </w:numPr>
+        <w:suppressAutoHyphens w:val="true"/>
+        <w:bidi w:val="0"/>
+        <w:spacing w:lineRule="auto" w:line="360" w:before="200" w:after="120"/>
+        <w:ind w:left="0" w:right="0" w:firstLine="737"/>
+        <w:jc w:val="both"/>
+        <w:outlineLvl w:val="1"/>
+        <w:rPr>
+          <w:highlight w:val="none"/>
+          <w:shd w:fill="auto" w:val="clear"/>
+        </w:rPr>
+      </w:pPr>
+      <w:r>
+        <w:rPr>
+          <w:sz w:val="28"/>
+          <w:szCs w:val="28"/>
+          <w:shd w:fill="auto" w:val="clear"/>
+          <w:lang w:val="ru-RU" w:bidi="hi-IN"/>
+        </w:rPr>
+        <w:t>18) Ray — трехмерный луч, заданный точкой начала и направляющим вектором.</w:t>
+      </w:r>
+    </w:p>
+    <w:p>
+      <w:pPr>
+        <w:pStyle w:val="TextBody"/>
+        <w:widowControl/>
+        <w:numPr>
+          <w:ilvl w:val="0"/>
+          <w:numId w:val="0"/>
+        </w:numPr>
+        <w:suppressAutoHyphens w:val="true"/>
+        <w:bidi w:val="0"/>
+        <w:spacing w:lineRule="auto" w:line="360" w:before="200" w:after="120"/>
+        <w:ind w:left="0" w:right="0" w:firstLine="737"/>
+        <w:jc w:val="both"/>
+        <w:outlineLvl w:val="1"/>
+        <w:rPr>
+          <w:highlight w:val="none"/>
+          <w:shd w:fill="auto" w:val="clear"/>
+        </w:rPr>
+      </w:pPr>
+      <w:r>
+        <w:rPr>
+          <w:sz w:val="28"/>
+          <w:szCs w:val="28"/>
+          <w:shd w:fill="auto" w:val="clear"/>
+          <w:lang w:val="ru-RU" w:bidi="hi-IN"/>
+        </w:rPr>
+        <w:t>Диаграмма классов представлена на рисунке 5.</w:t>
+      </w:r>
+    </w:p>
+    <w:p>
+      <w:pPr>
+        <w:pStyle w:val="Heading2"/>
+        <w:widowControl/>
+        <w:suppressAutoHyphens w:val="true"/>
+        <w:bidi w:val="0"/>
+        <w:spacing w:lineRule="auto" w:line="360" w:before="200" w:after="120"/>
+        <w:ind w:left="0" w:right="0" w:firstLine="737"/>
+        <w:jc w:val="left"/>
+        <w:rPr>
+          <w:sz w:val="28"/>
+          <w:szCs w:val="28"/>
+        </w:rPr>
+      </w:pPr>
+      <w:r>
+        <w:rPr>
+          <w:sz w:val="28"/>
+          <w:szCs w:val="28"/>
+        </w:rPr>
+        <mc:AlternateContent>
+          <mc:Choice Requires="wps">
+            <w:drawing>
+              <wp:anchor behindDoc="0" distT="0" distB="0" distL="0" distR="0" simplePos="0" locked="0" layoutInCell="0" allowOverlap="1" relativeHeight="9">
+                <wp:simplePos x="0" y="0"/>
+                <wp:positionH relativeFrom="column">
+                  <wp:align>center</wp:align>
+                </wp:positionH>
+                <wp:positionV relativeFrom="paragraph">
+                  <wp:posOffset>635</wp:posOffset>
+                </wp:positionV>
+                <wp:extent cx="4744085" cy="3674110"/>
+                <wp:effectExtent l="0" t="0" r="0" b="0"/>
+                <wp:wrapSquare wrapText="largest"/>
+                <wp:docPr id="17" name="Frame5"/>
+                <a:graphic xmlns:a="http://schemas.openxmlformats.org/drawingml/2006/main">
+                  <a:graphicData uri="http://schemas.microsoft.com/office/word/2010/wordprocessingShape">
+                    <wps:wsp>
+                      <wps:cNvSpPr/>
+                      <wps:spPr>
+                        <a:xfrm>
+                          <a:off x="0" y="0"/>
+                          <a:ext cx="4743360" cy="3673440"/>
+                        </a:xfrm>
+                        <a:prstGeom prst="rect">
+                          <a:avLst/>
+                        </a:prstGeom>
+                        <a:solidFill>
+                          <a:srgbClr val="ffffff"/>
+                        </a:solidFill>
+                        <a:ln w="0">
+                          <a:noFill/>
+                        </a:ln>
+                      </wps:spPr>
+                      <wps:style>
+                        <a:lnRef idx="0"/>
+                        <a:fillRef idx="0"/>
+                        <a:effectRef idx="0"/>
+                        <a:fontRef idx="minor"/>
+                      </wps:style>
+                      <wps:txbx>
+                        <w:txbxContent>
+                          <w:p>
+                            <w:pPr>
+                              <w:pStyle w:val="Style11"/>
+                              <w:spacing w:before="120" w:after="120"/>
+                              <w:jc w:val="center"/>
+                              <w:rPr>
+                                <w:i w:val="false"/>
+                                <w:i w:val="false"/>
+                                <w:iCs w:val="false"/>
+                                <w:sz w:val="28"/>
+                                <w:szCs w:val="28"/>
+                              </w:rPr>
+                            </w:pPr>
+                            <w:r>
+                              <w:rPr/>
+                              <w:drawing>
+                                <wp:inline distT="0" distB="0" distL="0" distR="0">
+                                  <wp:extent cx="4743450" cy="3316605"/>
+                                  <wp:effectExtent l="0" t="0" r="0" b="0"/>
+                                  <wp:docPr id="19" name="Image6" descr=""/>
+                                  <wp:cNvGraphicFramePr>
+                                    <a:graphicFrameLocks xmlns:a="http://schemas.openxmlformats.org/drawingml/2006/main" noChangeAspect="1"/>
+                                  </wp:cNvGraphicFramePr>
+                                  <a:graphic xmlns:a="http://schemas.openxmlformats.org/drawingml/2006/main">
+                                    <a:graphicData uri="http://schemas.openxmlformats.org/drawingml/2006/picture">
+                                      <pic:pic xmlns:pic="http://schemas.openxmlformats.org/drawingml/2006/picture">
+                                        <pic:nvPicPr>
+                                          <pic:cNvPr id="19" name="Image6" descr=""/>
+                                          <pic:cNvPicPr>
+                                            <a:picLocks noChangeAspect="1" noChangeArrowheads="1"/>
+                                          </pic:cNvPicPr>
+                                        </pic:nvPicPr>
+                                        <pic:blipFill>
+                                          <a:blip r:embed="rId11"/>
+                                          <a:stretch>
+                                            <a:fillRect/>
+                                          </a:stretch>
+                                        </pic:blipFill>
+                                        <pic:spPr bwMode="auto">
+                                          <a:xfrm>
+                                            <a:off x="0" y="0"/>
+                                            <a:ext cx="4743450" cy="3316605"/>
+                                          </a:xfrm>
+                                          <a:prstGeom prst="rect">
+                                            <a:avLst/>
+                                          </a:prstGeom>
+                                        </pic:spPr>
+                                      </pic:pic>
+                                    </a:graphicData>
+                                  </a:graphic>
+                                </wp:inline>
+                              </w:drawing>
+                            </w:r>
+                            <w:r>
+                              <w:rPr>
+                                <w:i w:val="false"/>
+                                <w:iCs w:val="false"/>
+                                <w:sz w:val="28"/>
+                                <w:szCs w:val="28"/>
+                              </w:rPr>
+                              <w:t xml:space="preserve">Рисунок </w:t>
+                            </w:r>
+                            <w:r>
+                              <w:rPr>
+                                <w:i w:val="false"/>
+                                <w:iCs w:val="false"/>
+                                <w:sz w:val="28"/>
+                                <w:szCs w:val="28"/>
+                              </w:rPr>
+                              <w:t>5</w:t>
+                            </w:r>
+                            <w:r>
+                              <w:rPr>
+                                <w:i w:val="false"/>
+                                <w:iCs w:val="false"/>
+                                <w:sz w:val="28"/>
+                                <w:szCs w:val="28"/>
+                              </w:rPr>
+                              <w:t>. Диаграмма классов</w:t>
+                            </w:r>
+                          </w:p>
+                        </w:txbxContent>
+                      </wps:txbx>
+                      <wps:bodyPr lIns="0" rIns="0" tIns="0" bIns="0" anchor="t">
+                        <a:noAutofit/>
+                      </wps:bodyPr>
+                    </wps:wsp>
+                  </a:graphicData>
+                </a:graphic>
+              </wp:anchor>
+            </w:drawing>
+          </mc:Choice>
+          <mc:Fallback>
+            <w:pict>
+              <v:rect id="shape_0" ID="Frame5" path="m0,0l-2147483645,0l-2147483645,-2147483646l0,-2147483646xe" fillcolor="white" stroked="f" o:allowincell="f" style="position:absolute;margin-left:62.55pt;margin-top:0.05pt;width:373.45pt;height:289.2pt;mso-wrap-style:square;v-text-anchor:top;mso-position-horizontal:center">
+                <v:fill o:detectmouseclick="t" type="solid" color2="black"/>
+                <v:stroke color="#3465a4" joinstyle="round" endcap="flat"/>
+                <v:textbox>
+                  <w:txbxContent>
+                    <w:p>
+                      <w:pPr>
+                        <w:pStyle w:val="Style11"/>
+                        <w:spacing w:before="120" w:after="120"/>
+                        <w:jc w:val="center"/>
+                        <w:rPr>
+                          <w:i w:val="false"/>
+                          <w:i w:val="false"/>
+                          <w:iCs w:val="false"/>
+                          <w:sz w:val="28"/>
+                          <w:szCs w:val="28"/>
+                        </w:rPr>
+                      </w:pPr>
+                      <w:r>
+                        <w:rPr/>
+                        <w:drawing>
+                          <wp:inline distT="0" distB="0" distL="0" distR="0">
+                            <wp:extent cx="4743450" cy="3316605"/>
+                            <wp:effectExtent l="0" t="0" r="0" b="0"/>
+                            <wp:docPr id="20" name="Image6" descr=""/>
+                            <wp:cNvGraphicFramePr>
+                              <a:graphicFrameLocks xmlns:a="http://schemas.openxmlformats.org/drawingml/2006/main" noChangeAspect="1"/>
+                            </wp:cNvGraphicFramePr>
+                            <a:graphic xmlns:a="http://schemas.openxmlformats.org/drawingml/2006/main">
+                              <a:graphicData uri="http://schemas.openxmlformats.org/drawingml/2006/picture">
+                                <pic:pic xmlns:pic="http://schemas.openxmlformats.org/drawingml/2006/picture">
+                                  <pic:nvPicPr>
+                                    <pic:cNvPr id="20" name="Image6" descr=""/>
+                                    <pic:cNvPicPr>
+                                      <a:picLocks noChangeAspect="1" noChangeArrowheads="1"/>
+                                    </pic:cNvPicPr>
+                                  </pic:nvPicPr>
+                                  <pic:blipFill>
+                                    <a:blip r:embed="rId12"/>
+                                    <a:stretch>
+                                      <a:fillRect/>
+                                    </a:stretch>
+                                  </pic:blipFill>
+                                  <pic:spPr bwMode="auto">
+                                    <a:xfrm>
+                                      <a:off x="0" y="0"/>
+                                      <a:ext cx="4743450" cy="3316605"/>
+                                    </a:xfrm>
+                                    <a:prstGeom prst="rect">
+                                      <a:avLst/>
+                                    </a:prstGeom>
+                                  </pic:spPr>
+                                </pic:pic>
+                              </a:graphicData>
+                            </a:graphic>
+                          </wp:inline>
+                        </w:drawing>
+                      </w:r>
+                      <w:r>
+                        <w:rPr>
+                          <w:i w:val="false"/>
+                          <w:iCs w:val="false"/>
+                          <w:sz w:val="28"/>
+                          <w:szCs w:val="28"/>
+                        </w:rPr>
+                        <w:t xml:space="preserve">Рисунок </w:t>
+                      </w:r>
+                      <w:r>
+                        <w:rPr>
+                          <w:i w:val="false"/>
+                          <w:iCs w:val="false"/>
+                          <w:sz w:val="28"/>
+                          <w:szCs w:val="28"/>
+                        </w:rPr>
+                        <w:t>5</w:t>
+                      </w:r>
+                      <w:r>
+                        <w:rPr>
+                          <w:i w:val="false"/>
+                          <w:iCs w:val="false"/>
+                          <w:sz w:val="28"/>
+                          <w:szCs w:val="28"/>
+                        </w:rPr>
+                        <w:t>. Диаграмма классов</w:t>
+                      </w:r>
+                    </w:p>
+                  </w:txbxContent>
+                </v:textbox>
+                <w10:wrap type="square" side="largest"/>
+              </v:rect>
+            </w:pict>
+          </mc:Fallback>
+        </mc:AlternateContent>
+      </w:r>
+    </w:p>
+    <w:p>
+      <w:pPr>
+        <w:pStyle w:val="Heading2"/>
+        <w:widowControl/>
+        <w:suppressAutoHyphens w:val="true"/>
+        <w:bidi w:val="0"/>
+        <w:spacing w:lineRule="auto" w:line="360" w:before="200" w:after="120"/>
+        <w:ind w:left="0" w:right="0" w:firstLine="737"/>
+        <w:jc w:val="left"/>
+        <w:rPr>
+          <w:sz w:val="28"/>
+          <w:szCs w:val="28"/>
+        </w:rPr>
+      </w:pPr>
+      <w:r>
+        <w:rPr>
+          <w:sz w:val="28"/>
+          <w:szCs w:val="28"/>
+        </w:rPr>
+      </w:r>
+    </w:p>
+    <w:p>
+      <w:pPr>
+        <w:pStyle w:val="Heading2"/>
+        <w:widowControl/>
+        <w:suppressAutoHyphens w:val="true"/>
+        <w:bidi w:val="0"/>
+        <w:spacing w:lineRule="auto" w:line="360" w:before="200" w:after="120"/>
+        <w:ind w:left="0" w:right="0" w:firstLine="737"/>
+        <w:jc w:val="left"/>
+        <w:rPr>
+          <w:sz w:val="28"/>
+          <w:szCs w:val="28"/>
+        </w:rPr>
+      </w:pPr>
+      <w:r>
+        <w:rPr>
+          <w:sz w:val="28"/>
+          <w:szCs w:val="28"/>
+        </w:rPr>
+      </w:r>
+    </w:p>
+    <w:p>
+      <w:pPr>
+        <w:pStyle w:val="Heading2"/>
+        <w:widowControl/>
+        <w:suppressAutoHyphens w:val="true"/>
+        <w:bidi w:val="0"/>
+        <w:spacing w:lineRule="auto" w:line="360" w:before="200" w:after="120"/>
+        <w:ind w:left="0" w:right="0" w:firstLine="737"/>
+        <w:jc w:val="left"/>
+        <w:rPr>
+          <w:sz w:val="28"/>
+          <w:szCs w:val="28"/>
+        </w:rPr>
+      </w:pPr>
+      <w:r>
+        <w:rPr>
+          <w:sz w:val="28"/>
+          <w:szCs w:val="28"/>
+        </w:rPr>
+      </w:r>
+    </w:p>
+    <w:p>
+      <w:pPr>
+        <w:pStyle w:val="Heading2"/>
+        <w:widowControl/>
+        <w:suppressAutoHyphens w:val="true"/>
+        <w:bidi w:val="0"/>
+        <w:spacing w:lineRule="auto" w:line="360" w:before="200" w:after="120"/>
+        <w:ind w:left="0" w:right="0" w:firstLine="737"/>
+        <w:jc w:val="left"/>
+        <w:rPr>
+          <w:sz w:val="28"/>
+          <w:szCs w:val="28"/>
+        </w:rPr>
+      </w:pPr>
+      <w:r>
+        <w:rPr>
+          <w:sz w:val="28"/>
+          <w:szCs w:val="28"/>
+        </w:rPr>
+      </w:r>
+    </w:p>
+    <w:p>
+      <w:pPr>
+        <w:pStyle w:val="Heading2"/>
+        <w:widowControl/>
+        <w:suppressAutoHyphens w:val="true"/>
+        <w:bidi w:val="0"/>
+        <w:spacing w:lineRule="auto" w:line="360" w:before="200" w:after="120"/>
+        <w:ind w:left="0" w:right="0" w:firstLine="737"/>
+        <w:jc w:val="left"/>
+        <w:rPr>
+          <w:sz w:val="28"/>
+          <w:szCs w:val="28"/>
+        </w:rPr>
+      </w:pPr>
+      <w:r>
+        <w:rPr>
+          <w:sz w:val="28"/>
+          <w:szCs w:val="28"/>
+        </w:rPr>
+      </w:r>
+    </w:p>
+    <w:p>
+      <w:pPr>
+        <w:pStyle w:val="Heading2"/>
+        <w:widowControl/>
+        <w:suppressAutoHyphens w:val="true"/>
+        <w:bidi w:val="0"/>
+        <w:spacing w:lineRule="auto" w:line="360" w:before="200" w:after="120"/>
+        <w:ind w:left="0" w:right="0" w:firstLine="737"/>
+        <w:jc w:val="left"/>
+        <w:rPr>
+          <w:sz w:val="28"/>
+          <w:szCs w:val="28"/>
+        </w:rPr>
+      </w:pPr>
+      <w:r>
+        <w:rPr>
+          <w:sz w:val="28"/>
+          <w:szCs w:val="28"/>
+        </w:rPr>
+      </w:r>
+    </w:p>
+    <w:p>
+      <w:pPr>
+        <w:pStyle w:val="Heading2"/>
+        <w:widowControl/>
+        <w:suppressAutoHyphens w:val="true"/>
+        <w:bidi w:val="0"/>
+        <w:spacing w:lineRule="auto" w:line="360" w:before="200" w:after="120"/>
+        <w:ind w:left="0" w:right="0" w:firstLine="737"/>
+        <w:jc w:val="left"/>
+        <w:rPr>
+          <w:sz w:val="28"/>
+          <w:szCs w:val="28"/>
+        </w:rPr>
+      </w:pPr>
+      <w:r>
+        <w:rPr>
+          <w:sz w:val="28"/>
+          <w:szCs w:val="28"/>
+        </w:rPr>
+      </w:r>
+    </w:p>
+    <w:p>
+      <w:pPr>
+        <w:pStyle w:val="Heading2"/>
+        <w:widowControl/>
+        <w:suppressAutoHyphens w:val="true"/>
+        <w:bidi w:val="0"/>
+        <w:spacing w:lineRule="auto" w:line="360" w:before="200" w:after="120"/>
+        <w:ind w:left="0" w:right="0" w:firstLine="737"/>
+        <w:jc w:val="left"/>
+        <w:rPr>
+          <w:sz w:val="28"/>
+          <w:szCs w:val="28"/>
+        </w:rPr>
+      </w:pPr>
+      <w:r>
+        <w:rPr/>
+      </w:r>
+    </w:p>
+    <w:p>
+      <w:pPr>
+        <w:pStyle w:val="Heading2"/>
+        <w:widowControl/>
+        <w:suppressAutoHyphens w:val="true"/>
+        <w:bidi w:val="0"/>
+        <w:spacing w:lineRule="auto" w:line="360" w:before="200" w:after="120"/>
+        <w:ind w:left="0" w:right="0" w:firstLine="737"/>
+        <w:jc w:val="left"/>
+        <w:rPr>
+          <w:sz w:val="28"/>
+          <w:szCs w:val="28"/>
+        </w:rPr>
+      </w:pPr>
+      <w:bookmarkStart w:id="47" w:name="__RefHeading___Toc1598_1222970442"/>
+      <w:bookmarkEnd w:id="47"/>
+      <w:r>
+        <w:rPr>
+          <w:rFonts w:ascii="Times New Roman" w:hAnsi="Times New Roman"/>
+          <w:sz w:val="28"/>
+          <w:szCs w:val="28"/>
+          <w:lang w:val="ru-RU" w:bidi="hi-IN"/>
+        </w:rPr>
+        <w:t>3.3 Интерфейс программы</w:t>
+      </w:r>
+    </w:p>
+    <w:p>
+      <w:pPr>
+        <w:pStyle w:val="TextBody"/>
+        <w:widowControl/>
+        <w:suppressAutoHyphens w:val="true"/>
+        <w:bidi w:val="0"/>
+        <w:spacing w:lineRule="auto" w:line="360" w:before="200" w:after="120"/>
+        <w:ind w:left="0" w:right="0" w:firstLine="737"/>
+        <w:jc w:val="left"/>
+        <w:rPr>
+          <w:highlight w:val="none"/>
+          <w:shd w:fill="auto" w:val="clear"/>
+        </w:rPr>
+      </w:pPr>
+      <w:r>
+        <w:rPr>
+          <w:sz w:val="28"/>
+          <w:szCs w:val="28"/>
+          <w:shd w:fill="auto" w:val="clear"/>
+          <w:lang w:val="ru-RU" w:bidi="hi-IN"/>
+        </w:rPr>
+        <w:t>Интерфейс программы представлен на рисунке 6.</w:t>
+      </w:r>
+    </w:p>
+    <w:p>
+      <w:pPr>
+        <w:pStyle w:val="TextBody"/>
+        <w:widowControl/>
+        <w:suppressAutoHyphens w:val="true"/>
+        <w:bidi w:val="0"/>
+        <w:spacing w:lineRule="auto" w:line="360" w:before="200" w:after="120"/>
+        <w:ind w:left="0" w:right="0" w:firstLine="737"/>
+        <w:jc w:val="left"/>
+        <w:rPr>
+          <w:highlight w:val="none"/>
+          <w:shd w:fill="auto" w:val="clear"/>
+        </w:rPr>
+      </w:pPr>
+      <w:r>
+        <w:rPr>
+          <w:sz w:val="28"/>
+          <w:szCs w:val="28"/>
+          <w:shd w:fill="auto" w:val="clear"/>
+          <w:lang w:val="ru-RU" w:bidi="hi-IN"/>
+        </w:rPr>
+        <w:t>Цвет слайма задается с помощью ползунков синего, зеленого и красного цветов.</w:t>
+      </w:r>
+    </w:p>
+    <w:p>
+      <w:pPr>
+        <w:pStyle w:val="TextBody"/>
+        <w:widowControl/>
+        <w:suppressAutoHyphens w:val="true"/>
+        <w:bidi w:val="0"/>
+        <w:spacing w:lineRule="auto" w:line="360" w:before="200" w:after="120"/>
+        <w:ind w:left="0" w:right="0" w:firstLine="737"/>
+        <w:jc w:val="left"/>
+        <w:rPr>
+          <w:highlight w:val="none"/>
+          <w:shd w:fill="auto" w:val="clear"/>
+        </w:rPr>
+      </w:pPr>
+      <w:r>
+        <w:rPr>
+          <w:sz w:val="28"/>
+          <w:szCs w:val="28"/>
+          <w:shd w:fill="auto" w:val="clear"/>
+          <w:lang w:val="ru-RU" w:bidi="hi-IN"/>
+        </w:rPr>
+        <w:t xml:space="preserve">Степень прозрачности объекта задается с помощью двух параметров: </w:t>
+      </w:r>
+      <w:r>
+        <w:rPr>
+          <w:sz w:val="28"/>
+          <w:szCs w:val="28"/>
+          <w:shd w:fill="auto" w:val="clear"/>
+          <w:lang w:val="ru-RU" w:bidi="hi-IN"/>
+        </w:rPr>
+        <w:t xml:space="preserve">коэффициента пропускания  </w:t>
+      </w:r>
+      <w:r>
+        <w:rPr>
+          <w:sz w:val="28"/>
+          <w:szCs w:val="28"/>
+          <w:shd w:fill="auto" w:val="clear"/>
+          <w:lang w:val="ru-RU" w:bidi="hi-IN"/>
+        </w:rPr>
+      </w:r>
+      <m:oMath xmlns:m="http://schemas.openxmlformats.org/officeDocument/2006/math">
+        <m:sSub>
+          <m:e>
+            <m:r>
+              <w:rPr>
+                <w:rFonts w:ascii="Cambria Math" w:hAnsi="Cambria Math"/>
+              </w:rPr>
+              <m:t xml:space="preserve">k</m:t>
+            </m:r>
+          </m:e>
+          <m:sub>
+            <m:r>
+              <w:rPr>
+                <w:rFonts w:ascii="Cambria Math" w:hAnsi="Cambria Math"/>
+              </w:rPr>
+              <m:t xml:space="preserve">t</m:t>
+            </m:r>
+          </m:sub>
+        </m:sSub>
+      </m:oMath>
+      <w:r>
+        <w:rPr>
+          <w:sz w:val="28"/>
+          <w:szCs w:val="28"/>
+          <w:shd w:fill="auto" w:val="clear"/>
+          <w:lang w:val="ru-RU" w:bidi="hi-IN"/>
+        </w:rPr>
+        <w:t xml:space="preserve">  из формулы (9) и показателя поглощения </w:t>
+      </w:r>
+      <w:r>
+        <w:rPr>
+          <w:sz w:val="28"/>
+          <w:szCs w:val="28"/>
+          <w:shd w:fill="auto" w:val="clear"/>
+          <w:lang w:val="ru-RU" w:bidi="hi-IN"/>
+        </w:rPr>
+      </w:r>
+      <m:oMath xmlns:m="http://schemas.openxmlformats.org/officeDocument/2006/math">
+        <m:sSub>
+          <m:e>
+            <m:r>
+              <w:rPr>
+                <w:rFonts w:ascii="Cambria Math" w:hAnsi="Cambria Math"/>
+              </w:rPr>
+              <m:t xml:space="preserve">k</m:t>
+            </m:r>
+          </m:e>
+          <m:sub>
+            <m:r>
+              <w:rPr>
+                <w:rFonts w:ascii="Cambria Math" w:hAnsi="Cambria Math"/>
+              </w:rPr>
+              <m:t xml:space="preserve">λ</m:t>
+            </m:r>
+          </m:sub>
+        </m:sSub>
+      </m:oMath>
+      <w:r>
+        <w:rPr>
+          <w:sz w:val="28"/>
+          <w:szCs w:val="28"/>
+          <w:shd w:fill="auto" w:val="clear"/>
+          <w:lang w:val="ru-RU" w:bidi="hi-IN"/>
+        </w:rPr>
+        <w:t xml:space="preserve"> из формулы (10).</w:t>
+      </w:r>
+    </w:p>
+    <w:p>
+      <w:pPr>
+        <w:pStyle w:val="TextBody"/>
+        <w:widowControl/>
+        <w:suppressAutoHyphens w:val="true"/>
+        <w:bidi w:val="0"/>
+        <w:spacing w:lineRule="auto" w:line="360" w:before="200" w:after="120"/>
+        <w:ind w:left="0" w:right="0" w:firstLine="737"/>
+        <w:jc w:val="left"/>
+        <w:rPr/>
+      </w:pPr>
+      <w:r>
+        <w:rPr>
+          <w:sz w:val="28"/>
+          <w:szCs w:val="28"/>
+          <w:shd w:fill="auto" w:val="clear"/>
+          <w:lang w:val="ru-RU" w:bidi="hi-IN"/>
+        </w:rPr>
+        <w:t>Кнопки со стрелками предназначены для управления камерой: стрелки вверх и вниз — перемещение камеры вперед и назад соответственно, стрелки вправо и влево — поворот камеры вправо и влево вокруг оси, параллельной оси Oy и проходящей через точку наблюдателя. Также камерой можно управлять с помощью клавиатурных клавиш со стрелками.</w:t>
+      </w:r>
+    </w:p>
+    <w:p>
+      <w:pPr>
+        <w:pStyle w:val="TextBody"/>
+        <w:widowControl/>
+        <w:suppressAutoHyphens w:val="true"/>
+        <w:bidi w:val="0"/>
+        <w:spacing w:lineRule="auto" w:line="360" w:before="200" w:after="120"/>
+        <w:ind w:left="0" w:right="0" w:firstLine="737"/>
+        <w:jc w:val="left"/>
+        <w:rPr/>
+      </w:pPr>
+      <w:r>
+        <w:rPr>
+          <w:sz w:val="28"/>
+          <w:szCs w:val="28"/>
+          <w:shd w:fill="auto" w:val="clear"/>
+          <w:lang w:val="ru-RU" w:bidi="hi-IN"/>
+        </w:rPr>
+        <w:t xml:space="preserve">В </w:t>
+      </w:r>
+      <w:r>
+        <w:rPr>
+          <w:sz w:val="28"/>
+          <w:szCs w:val="28"/>
+          <w:shd w:fill="auto" w:val="clear"/>
+          <w:lang w:val="ru-RU" w:bidi="hi-IN"/>
+        </w:rPr>
+        <w:t>правой стороне окна расположен экран, на котором будет выводится изображение. Через него пользователь с помощью мыши может взаимодействовать со слаймом.</w:t>
+      </w:r>
+    </w:p>
+    <w:p>
+      <w:pPr>
+        <w:pStyle w:val="Heading1"/>
+        <w:widowControl/>
+        <w:suppressAutoHyphens w:val="true"/>
+        <w:bidi w:val="0"/>
         <w:spacing w:lineRule="auto" w:line="360" w:before="240" w:after="120"/>
         <w:ind w:left="0" w:right="0" w:firstLine="737"/>
         <w:jc w:val="both"/>
         <w:outlineLvl w:val="1"/>
         <w:rPr>
+          <w:sz w:val="28"/>
+          <w:szCs w:val="28"/>
+        </w:rPr>
+      </w:pPr>
+      <w:bookmarkStart w:id="48" w:name="__RefHeading___Toc1600_1222970442"/>
+      <w:bookmarkEnd w:id="48"/>
+      <w:r>
+        <w:rPr>
+          <w:rFonts w:ascii="Times New Roman" w:hAnsi="Times New Roman"/>
+          <w:sz w:val="28"/>
+          <w:szCs w:val="28"/>
+          <w:lang w:val="ru-RU" w:bidi="hi-IN"/>
+        </w:rPr>
+        <w:t>Заключение</w:t>
+      </w:r>
+      <w:r>
+        <mc:AlternateContent>
+          <mc:Choice Requires="wps">
+            <w:drawing>
+              <wp:anchor behindDoc="0" distT="0" distB="0" distL="0" distR="0" simplePos="0" locked="0" layoutInCell="0" allowOverlap="1" relativeHeight="81">
+                <wp:simplePos x="0" y="0"/>
+                <wp:positionH relativeFrom="column">
+                  <wp:posOffset>0</wp:posOffset>
+                </wp:positionH>
+                <wp:positionV relativeFrom="paragraph">
+                  <wp:posOffset>-83820</wp:posOffset>
+                </wp:positionV>
+                <wp:extent cx="6332220" cy="4105910"/>
+                <wp:effectExtent l="0" t="0" r="0" b="0"/>
+                <wp:wrapSquare wrapText="largest"/>
+                <wp:docPr id="21" name="Frame4"/>
+                <a:graphic xmlns:a="http://schemas.openxmlformats.org/drawingml/2006/main">
+                  <a:graphicData uri="http://schemas.microsoft.com/office/word/2010/wordprocessingShape">
+                    <wps:wsp>
+                      <wps:cNvSpPr txBox="1"/>
+                      <wps:spPr>
+                        <a:xfrm>
+                          <a:off x="0" y="0"/>
+                          <a:ext cx="6332220" cy="4105910"/>
+                        </a:xfrm>
+                        <a:prstGeom prst="rect"/>
+                        <a:solidFill>
+                          <a:srgbClr val="FFFFFF"/>
+                        </a:solidFill>
+                      </wps:spPr>
+                      <wps:txbx>
+                        <w:txbxContent>
+                          <w:p>
+                            <w:pPr>
+                              <w:pStyle w:val="Style11"/>
+                              <w:spacing w:before="120" w:after="120"/>
+                              <w:jc w:val="center"/>
+                              <w:rPr>
+                                <w:i w:val="false"/>
+                                <w:i w:val="false"/>
+                                <w:iCs w:val="false"/>
+                                <w:sz w:val="28"/>
+                                <w:szCs w:val="28"/>
+                              </w:rPr>
+                            </w:pPr>
+                            <w:r>
+                              <w:rPr>
+                                <w:i w:val="false"/>
+                                <w:iCs w:val="false"/>
+                                <w:sz w:val="28"/>
+                                <w:szCs w:val="28"/>
+                              </w:rPr>
+                              <w:drawing>
+                                <wp:inline distT="0" distB="0" distL="0" distR="0">
+                                  <wp:extent cx="6332220" cy="3749040"/>
+                                  <wp:effectExtent l="0" t="0" r="0" b="0"/>
+                                  <wp:docPr id="22" name="Image5" descr=""/>
+                                  <wp:cNvGraphicFramePr>
+                                    <a:graphicFrameLocks xmlns:a="http://schemas.openxmlformats.org/drawingml/2006/main" noChangeAspect="1"/>
+                                  </wp:cNvGraphicFramePr>
+                                  <a:graphic xmlns:a="http://schemas.openxmlformats.org/drawingml/2006/main">
+                                    <a:graphicData uri="http://schemas.openxmlformats.org/drawingml/2006/picture">
+                                      <pic:pic xmlns:pic="http://schemas.openxmlformats.org/drawingml/2006/picture">
+                                        <pic:nvPicPr>
+                                          <pic:cNvPr id="22" name="Image5" descr=""/>
+                                          <pic:cNvPicPr>
+                                            <a:picLocks noChangeAspect="1" noChangeArrowheads="1"/>
+                                          </pic:cNvPicPr>
+                                        </pic:nvPicPr>
+                                        <pic:blipFill>
+                                          <a:blip r:embed="rId13"/>
+                                          <a:stretch>
+                                            <a:fillRect/>
+                                          </a:stretch>
+                                        </pic:blipFill>
+                                        <pic:spPr bwMode="auto">
+                                          <a:xfrm>
+                                            <a:off x="0" y="0"/>
+                                            <a:ext cx="6332220" cy="3749040"/>
+                                          </a:xfrm>
+                                          <a:prstGeom prst="rect">
+                                            <a:avLst/>
+                                          </a:prstGeom>
+                                        </pic:spPr>
+                                      </pic:pic>
+                                    </a:graphicData>
+                                  </a:graphic>
+                                </wp:inline>
+                              </w:drawing>
+                              <w:t xml:space="preserve">Рисунок </w:t>
+                            </w:r>
+                            <w:r>
+                              <w:rPr>
+                                <w:i w:val="false"/>
+                                <w:iCs w:val="false"/>
+                                <w:sz w:val="28"/>
+                                <w:szCs w:val="28"/>
+                              </w:rPr>
+                              <w:t>6</w:t>
+                            </w:r>
+                            <w:r>
+                              <w:rPr>
+                                <w:i w:val="false"/>
+                                <w:iCs w:val="false"/>
+                                <w:sz w:val="28"/>
+                                <w:szCs w:val="28"/>
+                              </w:rPr>
+                              <w:t>. Интерфейс программы</w:t>
+                            </w:r>
+                          </w:p>
+                        </w:txbxContent>
+                      </wps:txbx>
+                      <wps:bodyPr anchor="t" lIns="0" tIns="0" rIns="0" bIns="0">
+                        <a:noAutofit/>
+                      </wps:bodyPr>
+                    </wps:wsp>
+                  </a:graphicData>
+                </a:graphic>
+              </wp:anchor>
+            </w:drawing>
+          </mc:Choice>
+          <mc:Fallback>
+            <w:pict>
+              <v:rect style="position:absolute;rotation:0;width:498.6pt;height:323.3pt;mso-wrap-distance-left:0pt;mso-wrap-distance-right:0pt;mso-wrap-distance-top:0pt;mso-wrap-distance-bottom:0pt;margin-top:-6.6pt;mso-position-vertical-relative:text;margin-left:0pt;mso-position-horizontal-relative:text">
+                <v:textbox inset="0in,0in,0in,0in">
+                  <w:txbxContent>
+                    <w:p>
+                      <w:pPr>
+                        <w:pStyle w:val="Style11"/>
+                        <w:spacing w:before="120" w:after="120"/>
+                        <w:jc w:val="center"/>
+                        <w:rPr>
+                          <w:i w:val="false"/>
+                          <w:i w:val="false"/>
+                          <w:iCs w:val="false"/>
+                          <w:sz w:val="28"/>
+                          <w:szCs w:val="28"/>
+                        </w:rPr>
+                      </w:pPr>
+                      <w:r>
+                        <w:rPr>
+                          <w:i w:val="false"/>
+                          <w:iCs w:val="false"/>
+                          <w:sz w:val="28"/>
+                          <w:szCs w:val="28"/>
+                        </w:rPr>
+                        <w:drawing>
+                          <wp:inline distT="0" distB="0" distL="0" distR="0">
+                            <wp:extent cx="6332220" cy="3749040"/>
+                            <wp:effectExtent l="0" t="0" r="0" b="0"/>
+                            <wp:docPr id="23" name="Image5" descr=""/>
+                            <wp:cNvGraphicFramePr>
+                              <a:graphicFrameLocks xmlns:a="http://schemas.openxmlformats.org/drawingml/2006/main" noChangeAspect="1"/>
+                            </wp:cNvGraphicFramePr>
+                            <a:graphic xmlns:a="http://schemas.openxmlformats.org/drawingml/2006/main">
+                              <a:graphicData uri="http://schemas.openxmlformats.org/drawingml/2006/picture">
+                                <pic:pic xmlns:pic="http://schemas.openxmlformats.org/drawingml/2006/picture">
+                                  <pic:nvPicPr>
+                                    <pic:cNvPr id="23" name="Image5" descr=""/>
+                                    <pic:cNvPicPr>
+                                      <a:picLocks noChangeAspect="1" noChangeArrowheads="1"/>
+                                    </pic:cNvPicPr>
+                                  </pic:nvPicPr>
+                                  <pic:blipFill>
+                                    <a:blip r:embed="rId14"/>
+                                    <a:stretch>
+                                      <a:fillRect/>
+                                    </a:stretch>
+                                  </pic:blipFill>
+                                  <pic:spPr bwMode="auto">
+                                    <a:xfrm>
+                                      <a:off x="0" y="0"/>
+                                      <a:ext cx="6332220" cy="3749040"/>
+                                    </a:xfrm>
+                                    <a:prstGeom prst="rect">
+                                      <a:avLst/>
+                                    </a:prstGeom>
+                                  </pic:spPr>
+                                </pic:pic>
+                              </a:graphicData>
+                            </a:graphic>
+                          </wp:inline>
+                        </w:drawing>
+                        <w:t xml:space="preserve">Рисунок </w:t>
+                      </w:r>
+                      <w:r>
+                        <w:rPr>
+                          <w:i w:val="false"/>
+                          <w:iCs w:val="false"/>
+                          <w:sz w:val="28"/>
+                          <w:szCs w:val="28"/>
+                        </w:rPr>
+                        <w:t>6</w:t>
+                      </w:r>
+                      <w:r>
+                        <w:rPr>
+                          <w:i w:val="false"/>
+                          <w:iCs w:val="false"/>
+                          <w:sz w:val="28"/>
+                          <w:szCs w:val="28"/>
+                        </w:rPr>
+                        <w:t>. Интерфейс программы</w:t>
+                      </w:r>
+                    </w:p>
+                  </w:txbxContent>
+                </v:textbox>
+                <w10:wrap type="square" side="largest"/>
+              </v:rect>
+            </w:pict>
+          </mc:Fallback>
+        </mc:AlternateContent>
+      </w:r>
+    </w:p>
+    <w:p>
+      <w:pPr>
+        <w:pStyle w:val="Normal"/>
+        <w:widowControl/>
+        <w:numPr>
+          <w:ilvl w:val="0"/>
+          <w:numId w:val="0"/>
+        </w:numPr>
+        <w:suppressAutoHyphens w:val="true"/>
+        <w:bidi w:val="0"/>
+        <w:spacing w:lineRule="auto" w:line="360" w:before="0" w:after="160"/>
+        <w:ind w:firstLine="709"/>
+        <w:jc w:val="both"/>
+        <w:outlineLvl w:val="1"/>
+        <w:rPr>
+          <w:sz w:val="28"/>
+          <w:szCs w:val="28"/>
+        </w:rPr>
+      </w:pPr>
+      <w:r>
+        <w:rPr>
+          <w:sz w:val="28"/>
+          <w:szCs w:val="28"/>
+          <w:shd w:fill="auto" w:val="clear"/>
+          <w:lang w:val="ru-RU" w:bidi="hi-IN"/>
+        </w:rPr>
+        <w:t>Во время выполнения практической работы были проанализированы основные способы представления и задания трехмерных моделей, а также рассмотрены и основные алгоритмы удаления невидимых линий и методы освещения. Также были проанализированы достоинства и недостатки представленных алгоритмов и выбраны наиболее оптимальные для решения поставленной задачи. Был решен вопрос о методе физического моделирования рассматриваемого объекта. Кроме того, были закреплены знания и навыки, полученные в ходе изучения курса компьютерной графики. Был разработан интерфейс для взаимодействия пользователя с программой.</w:t>
+      </w:r>
+      <w:r>
+        <w:br w:type="page"/>
+      </w:r>
+    </w:p>
+    <w:p>
+      <w:pPr>
+        <w:pStyle w:val="Heading1"/>
+        <w:widowControl/>
+        <w:suppressAutoHyphens w:val="true"/>
+        <w:bidi w:val="0"/>
+        <w:spacing w:lineRule="auto" w:line="360" w:before="240" w:after="120"/>
+        <w:ind w:left="0" w:right="0" w:firstLine="737"/>
+        <w:jc w:val="both"/>
+        <w:outlineLvl w:val="1"/>
+        <w:rPr>
+          <w:sz w:val="28"/>
+          <w:szCs w:val="28"/>
+        </w:rPr>
+      </w:pPr>
+      <w:bookmarkStart w:id="49" w:name="__RefHeading___Toc1604_1222970442"/>
+      <w:bookmarkEnd w:id="49"/>
+      <w:r>
+        <w:rPr>
+          <w:rFonts w:ascii="Times New Roman" w:hAnsi="Times New Roman"/>
+          <w:sz w:val="28"/>
+          <w:szCs w:val="28"/>
+          <w:lang w:val="ru-RU" w:bidi="hi-IN"/>
+        </w:rPr>
+        <w:t>Список использованных источников</w:t>
+      </w:r>
+    </w:p>
+    <w:p>
+      <w:pPr>
+        <w:pStyle w:val="TextBody"/>
+        <w:widowControl/>
+        <w:numPr>
+          <w:ilvl w:val="0"/>
+          <w:numId w:val="0"/>
+        </w:numPr>
+        <w:suppressAutoHyphens w:val="true"/>
+        <w:bidi w:val="0"/>
+        <w:spacing w:lineRule="auto" w:line="360" w:before="240" w:after="120"/>
+        <w:ind w:left="0" w:right="0" w:firstLine="737"/>
+        <w:jc w:val="both"/>
+        <w:outlineLvl w:val="1"/>
+        <w:rPr>
+          <w:rFonts w:ascii="Times New Roman" w:hAnsi="Times New Roman"/>
+          <w:sz w:val="28"/>
+          <w:szCs w:val="28"/>
           <w:highlight w:val="none"/>
-          <w:shd w:fill="FF0000" w:val="clear"/>
-        </w:rPr>
-      </w:pPr>
-      <w:bookmarkStart w:id="53" w:name="__RefHeading___Toc1606_1222970442"/>
-      <w:bookmarkEnd w:id="53"/>
-      <w:r>
-        <w:rPr>
-          <w:sz w:val="28"/>
-          <w:szCs w:val="28"/>
-          <w:shd w:fill="FF0000" w:val="clear"/>
-          <w:lang w:val="ru-RU" w:bidi="hi-IN"/>
-        </w:rPr>
-        <w:t>&lt;написать&gt;</w:t>
+          <w:shd w:fill="auto" w:val="clear"/>
+        </w:rPr>
+      </w:pPr>
+      <w:bookmarkStart w:id="50" w:name="__RefHeading___Toc1606_1222970442"/>
+      <w:bookmarkEnd w:id="50"/>
+      <w:r>
+        <w:rPr>
+          <w:rFonts w:ascii="Times New Roman" w:hAnsi="Times New Roman"/>
+          <w:sz w:val="28"/>
+          <w:szCs w:val="28"/>
+          <w:shd w:fill="auto" w:val="clear"/>
+          <w:lang w:val="ru-RU" w:bidi="hi-IN"/>
+        </w:rPr>
+        <w:t>1. Роджерс Д., Алгоритмические основы машинной графики: пер. с англ.— М.: Мир, 1989.— 512 с.: ил.</w:t>
+      </w:r>
+    </w:p>
+    <w:p>
+      <w:pPr>
+        <w:pStyle w:val="TextBody"/>
+        <w:widowControl/>
+        <w:numPr>
+          <w:ilvl w:val="0"/>
+          <w:numId w:val="0"/>
+        </w:numPr>
+        <w:suppressAutoHyphens w:val="true"/>
+        <w:bidi w:val="0"/>
+        <w:spacing w:lineRule="auto" w:line="360" w:before="240" w:after="120"/>
+        <w:ind w:left="0" w:right="0" w:firstLine="737"/>
+        <w:jc w:val="both"/>
+        <w:outlineLvl w:val="1"/>
+        <w:rPr>
+          <w:rFonts w:ascii="Times New Roman" w:hAnsi="Times New Roman"/>
+          <w:sz w:val="28"/>
+          <w:szCs w:val="28"/>
+          <w:highlight w:val="none"/>
+          <w:shd w:fill="auto" w:val="clear"/>
+        </w:rPr>
+      </w:pPr>
+      <w:r>
+        <w:rPr>
+          <w:rFonts w:ascii="Times New Roman" w:hAnsi="Times New Roman"/>
+          <w:sz w:val="28"/>
+          <w:szCs w:val="28"/>
+          <w:shd w:fill="auto" w:val="clear"/>
+          <w:lang w:val="ru-RU" w:bidi="hi-IN"/>
+        </w:rPr>
+        <w:t>2. Божко А.Н., Жук Д.М., Маничев В.Б., Компьютерная графика: Учеб. пособие для вузов. - М.: Изд-во МГТУ им. Н.Э. Баумана, 2007. - 392 с.: ил. - (Информатика в техническом университете.)</w:t>
+      </w:r>
+    </w:p>
+    <w:p>
+      <w:pPr>
+        <w:pStyle w:val="TextBody"/>
+        <w:widowControl/>
+        <w:numPr>
+          <w:ilvl w:val="0"/>
+          <w:numId w:val="0"/>
+        </w:numPr>
+        <w:suppressAutoHyphens w:val="true"/>
+        <w:bidi w:val="0"/>
+        <w:spacing w:lineRule="auto" w:line="360" w:before="240" w:after="120"/>
+        <w:ind w:left="0" w:right="0" w:firstLine="737"/>
+        <w:jc w:val="both"/>
+        <w:outlineLvl w:val="1"/>
+        <w:rPr>
+          <w:rFonts w:ascii="Times New Roman" w:hAnsi="Times New Roman"/>
+          <w:sz w:val="28"/>
+          <w:szCs w:val="28"/>
+        </w:rPr>
+      </w:pPr>
+      <w:r>
+        <w:rPr>
+          <w:rFonts w:ascii="Times New Roman" w:hAnsi="Times New Roman"/>
+          <w:sz w:val="28"/>
+          <w:szCs w:val="28"/>
+          <w:shd w:fill="auto" w:val="clear"/>
+          <w:lang w:val="ru-RU" w:bidi="hi-IN"/>
+        </w:rPr>
+        <w:t xml:space="preserve">3. </w:t>
+      </w:r>
+      <w:r>
+        <w:rPr>
+          <w:rFonts w:ascii="Times New Roman" w:hAnsi="Times New Roman"/>
+          <w:sz w:val="28"/>
+          <w:szCs w:val="28"/>
+          <w:lang w:val="ru-RU" w:bidi="hi-IN"/>
+        </w:rPr>
+        <w:t xml:space="preserve">Nealen </w:t>
+      </w:r>
+      <w:r>
+        <w:rPr>
+          <w:rFonts w:ascii="Times New Roman" w:hAnsi="Times New Roman"/>
+          <w:sz w:val="28"/>
+          <w:szCs w:val="28"/>
+          <w:lang w:val="ru-RU" w:bidi="hi-IN"/>
+        </w:rPr>
+        <w:t>A.</w:t>
+      </w:r>
+      <w:r>
+        <w:rPr>
+          <w:rFonts w:ascii="Times New Roman" w:hAnsi="Times New Roman"/>
+          <w:sz w:val="28"/>
+          <w:szCs w:val="28"/>
+          <w:lang w:val="ru-RU" w:bidi="hi-IN"/>
+        </w:rPr>
+        <w:t xml:space="preserve">, Müller </w:t>
+      </w:r>
+      <w:r>
+        <w:rPr>
+          <w:rFonts w:ascii="Times New Roman" w:hAnsi="Times New Roman"/>
+          <w:sz w:val="28"/>
+          <w:szCs w:val="28"/>
+          <w:lang w:val="ru-RU" w:bidi="hi-IN"/>
+        </w:rPr>
+        <w:t>M.</w:t>
+      </w:r>
+      <w:r>
+        <w:rPr>
+          <w:rFonts w:ascii="Times New Roman" w:hAnsi="Times New Roman"/>
+          <w:sz w:val="28"/>
+          <w:szCs w:val="28"/>
+          <w:lang w:val="ru-RU" w:bidi="hi-IN"/>
+        </w:rPr>
+        <w:t xml:space="preserve">, Keiser </w:t>
+      </w:r>
+      <w:r>
+        <w:rPr>
+          <w:rFonts w:ascii="Times New Roman" w:hAnsi="Times New Roman"/>
+          <w:sz w:val="28"/>
+          <w:szCs w:val="28"/>
+          <w:lang w:val="ru-RU" w:bidi="hi-IN"/>
+        </w:rPr>
+        <w:t>R.</w:t>
+      </w:r>
+      <w:r>
+        <w:rPr>
+          <w:rFonts w:ascii="Times New Roman" w:hAnsi="Times New Roman"/>
+          <w:sz w:val="28"/>
+          <w:szCs w:val="28"/>
+          <w:lang w:val="ru-RU" w:bidi="hi-IN"/>
+        </w:rPr>
+        <w:t>, Boxerman E., Carlson M., Physically Based Deformable Models in Computer Graphics</w:t>
+      </w:r>
+      <w:r>
+        <w:rPr>
+          <w:rFonts w:ascii="Times New Roman" w:hAnsi="Times New Roman"/>
+          <w:sz w:val="28"/>
+          <w:szCs w:val="28"/>
+          <w:lang w:val="ru-RU" w:bidi="hi-IN"/>
+        </w:rPr>
+        <w:t xml:space="preserve"> [Электронный ресурс] - Режим доступа: </w:t>
+      </w:r>
+      <w:hyperlink r:id="rId15">
+        <w:r>
+          <w:rPr>
+            <w:rStyle w:val="InternetLink"/>
+            <w:rFonts w:ascii="Times New Roman" w:hAnsi="Times New Roman"/>
+            <w:sz w:val="28"/>
+            <w:szCs w:val="28"/>
+            <w:lang w:val="ru-RU" w:bidi="hi-IN"/>
+          </w:rPr>
+          <w:t>https://citeseerx.ist.psu.edu/viewdoc/summary?doi=10.1.1.124.4664</w:t>
+        </w:r>
+      </w:hyperlink>
+      <w:r>
+        <w:rPr>
+          <w:rFonts w:ascii="Times New Roman" w:hAnsi="Times New Roman"/>
+          <w:sz w:val="28"/>
+          <w:szCs w:val="28"/>
+          <w:lang w:val="ru-RU" w:bidi="hi-IN"/>
+        </w:rPr>
+        <w:t xml:space="preserve"> (дата обращения 06.0</w:t>
+      </w:r>
+      <w:r>
+        <w:rPr>
+          <w:rFonts w:ascii="Times New Roman" w:hAnsi="Times New Roman"/>
+          <w:i w:val="false"/>
+          <w:iCs w:val="false"/>
+          <w:sz w:val="28"/>
+          <w:szCs w:val="28"/>
+          <w:lang w:val="ru-RU" w:bidi="hi-IN"/>
+        </w:rPr>
+        <w:t>7.22)</w:t>
+      </w:r>
+    </w:p>
+    <w:p>
+      <w:pPr>
+        <w:pStyle w:val="TextBody"/>
+        <w:widowControl/>
+        <w:numPr>
+          <w:ilvl w:val="0"/>
+          <w:numId w:val="0"/>
+        </w:numPr>
+        <w:suppressAutoHyphens w:val="true"/>
+        <w:bidi w:val="0"/>
+        <w:spacing w:lineRule="auto" w:line="360" w:before="240" w:after="120"/>
+        <w:ind w:left="0" w:right="0" w:firstLine="737"/>
+        <w:jc w:val="both"/>
+        <w:outlineLvl w:val="1"/>
+        <w:rPr>
+          <w:rFonts w:ascii="Times New Roman" w:hAnsi="Times New Roman"/>
+          <w:i w:val="false"/>
+          <w:i w:val="false"/>
+          <w:iCs w:val="false"/>
+          <w:sz w:val="28"/>
+          <w:szCs w:val="28"/>
+        </w:rPr>
+      </w:pPr>
+      <w:r>
+        <w:rPr>
+          <w:rFonts w:ascii="Times New Roman" w:hAnsi="Times New Roman"/>
+          <w:i w:val="false"/>
+          <w:iCs w:val="false"/>
+          <w:sz w:val="28"/>
+          <w:szCs w:val="28"/>
+          <w:lang w:val="ru-RU" w:bidi="hi-IN"/>
+        </w:rPr>
+        <w:t>4. Задорожный А.Г., Компьютерная графика: введение в трассировку лучей: учебное пособие — Новосибирск: Изд-во НГТУ, 2021. — 64 с.</w:t>
+      </w:r>
+    </w:p>
+    <w:p>
+      <w:pPr>
+        <w:pStyle w:val="TextBody"/>
+        <w:widowControl/>
+        <w:numPr>
+          <w:ilvl w:val="0"/>
+          <w:numId w:val="0"/>
+        </w:numPr>
+        <w:suppressAutoHyphens w:val="true"/>
+        <w:bidi w:val="0"/>
+        <w:spacing w:lineRule="auto" w:line="360" w:before="240" w:after="120"/>
+        <w:ind w:left="0" w:right="0" w:firstLine="737"/>
+        <w:jc w:val="both"/>
+        <w:outlineLvl w:val="1"/>
+        <w:rPr/>
+      </w:pPr>
+      <w:r>
+        <w:rPr>
+          <w:rFonts w:ascii="Times New Roman" w:hAnsi="Times New Roman"/>
+          <w:i w:val="false"/>
+          <w:iCs w:val="false"/>
+          <w:sz w:val="28"/>
+          <w:szCs w:val="28"/>
+          <w:lang w:val="ru-RU" w:bidi="hi-IN"/>
+        </w:rPr>
+        <w:t>5. Сивухин Д. В. Общий курс физики. — Издание 3-е, стереотипное. — М.: Физматлит, МФТИ, 2002. — Т. IV. Оптика. — 792 с.</w:t>
       </w:r>
     </w:p>
     <w:sectPr>

</xml_diff>